<commit_message>
4 and add readme
</commit_message>
<xml_diff>
--- a/4-质量管理/流程制度规范类文件/040106-客户满意度调查程序.docx
+++ b/4-质量管理/流程制度规范类文件/040106-客户满意度调查程序.docx
@@ -67,6 +67,7 @@
           <w:szCs w:val="52"/>
         </w:rPr>
       </w:pPr>
+      <w:bookmarkStart w:id="0" w:name="_Toc5337"/>
       <w:r>
         <w:rPr>
           <w:rFonts w:ascii="宋体" w:hAnsi="宋体" w:eastAsia="宋体" w:cs="宋体"/>
@@ -78,6 +79,7 @@
         </w:rPr>
         <w:t>客户满意度调查程序</w:t>
       </w:r>
+      <w:bookmarkEnd w:id="0"/>
     </w:p>
     <w:p>
       <w:pPr>
@@ -319,8 +321,7 @@
           <w:szCs w:val="28"/>
         </w:rPr>
       </w:pPr>
-      <w:bookmarkStart w:id="0" w:name="bookmark2"/>
-      <w:bookmarkEnd w:id="0"/>
+      <w:bookmarkStart w:id="1" w:name="_Toc28942"/>
       <w:r>
         <w:rPr>
           <w:rFonts w:ascii="宋体" w:hAnsi="宋体" w:eastAsia="宋体" w:cs="宋体"/>
@@ -330,6 +331,7 @@
         </w:rPr>
         <w:t>文档信息</w:t>
       </w:r>
+      <w:bookmarkEnd w:id="1"/>
     </w:p>
     <w:p>
       <w:pPr>
@@ -976,6 +978,12 @@
             <w:insideH w:val="single" w:color="000000" w:sz="4" w:space="0"/>
             <w:insideV w:val="single" w:color="000000" w:sz="4" w:space="0"/>
           </w:tblBorders>
+          <w:tblCellMar>
+            <w:top w:w="0" w:type="dxa"/>
+            <w:left w:w="0" w:type="dxa"/>
+            <w:bottom w:w="0" w:type="dxa"/>
+            <w:right w:w="0" w:type="dxa"/>
+          </w:tblCellMar>
         </w:tblPrEx>
         <w:trPr>
           <w:trHeight w:val="474" w:hRule="atLeast"/>
@@ -1122,6 +1130,12 @@
             <w:insideH w:val="single" w:color="000000" w:sz="4" w:space="0"/>
             <w:insideV w:val="single" w:color="000000" w:sz="4" w:space="0"/>
           </w:tblBorders>
+          <w:tblCellMar>
+            <w:top w:w="0" w:type="dxa"/>
+            <w:left w:w="0" w:type="dxa"/>
+            <w:bottom w:w="0" w:type="dxa"/>
+            <w:right w:w="0" w:type="dxa"/>
+          </w:tblCellMar>
         </w:tblPrEx>
         <w:trPr>
           <w:trHeight w:val="589" w:hRule="atLeast"/>
@@ -1200,11 +1214,16 @@
     <w:sdt>
       <w:sdtPr>
         <w:rPr>
-          <w:rFonts w:ascii="Arial" w:hAnsi="Arial" w:eastAsia="Arial" w:cs="Arial"/>
+          <w:rFonts w:ascii="宋体" w:hAnsi="宋体" w:eastAsia="宋体" w:cs="Arial"/>
+          <w:snapToGrid w:val="0"/>
+          <w:color w:val="000000"/>
+          <w:kern w:val="0"/>
           <w:sz w:val="21"/>
           <w:szCs w:val="21"/>
-        </w:rPr>
-        <w:id w:val="147457056"/>
+          <w:lang w:val="en-US" w:eastAsia="en-US" w:bidi="ar-SA"/>
+        </w:rPr>
+        <w:id w:val="147460325"/>
+        <w15:color w:val="DBDBDB"/>
         <w:docPartObj>
           <w:docPartGallery w:val="Table of Contents"/>
           <w:docPartUnique/>
@@ -1213,170 +1232,164 @@
       <w:sdtEndPr>
         <w:rPr>
           <w:rFonts w:ascii="Times New Roman" w:hAnsi="Times New Roman" w:eastAsia="Times New Roman" w:cs="Times New Roman"/>
-          <w:sz w:val="24"/>
-          <w:szCs w:val="24"/>
+          <w:snapToGrid w:val="0"/>
+          <w:color w:val="000000"/>
+          <w:kern w:val="0"/>
+          <w:sz w:val="21"/>
+          <w:szCs w:val="24"/>
+          <w:lang w:val="en-US" w:eastAsia="en-US" w:bidi="ar-SA"/>
         </w:rPr>
       </w:sdtEndPr>
       <w:sdtContent>
         <w:p>
           <w:pPr>
-            <w:spacing w:before="378" w:line="222" w:lineRule="auto"/>
-            <w:ind w:left="3904"/>
-            <w:rPr>
-              <w:rFonts w:ascii="宋体" w:hAnsi="宋体" w:eastAsia="宋体" w:cs="宋体"/>
-              <w:sz w:val="44"/>
-              <w:szCs w:val="44"/>
-            </w:rPr>
+            <w:spacing w:before="0" w:beforeLines="0" w:after="0" w:afterLines="0" w:line="240" w:lineRule="auto"/>
+            <w:ind w:left="0" w:leftChars="0" w:right="0" w:rightChars="0" w:firstLine="0" w:firstLineChars="0"/>
+            <w:jc w:val="center"/>
           </w:pPr>
           <w:r>
             <w:rPr>
-              <w:rFonts w:ascii="宋体" w:hAnsi="宋体" w:eastAsia="宋体" w:cs="宋体"/>
-              <w:b/>
-              <w:bCs/>
-              <w:spacing w:val="-30"/>
-              <w:sz w:val="44"/>
-              <w:szCs w:val="44"/>
+              <w:rFonts w:ascii="宋体" w:hAnsi="宋体" w:eastAsia="宋体"/>
+              <w:sz w:val="21"/>
             </w:rPr>
             <w:t>目录</w:t>
           </w:r>
         </w:p>
         <w:p>
           <w:pPr>
+            <w:pStyle w:val="14"/>
             <w:tabs>
-              <w:tab w:val="right" w:leader="dot" w:pos="8495"/>
+              <w:tab w:val="right" w:leader="dot" w:pos="8497"/>
             </w:tabs>
-            <w:spacing w:before="59" w:line="196" w:lineRule="auto"/>
-            <w:ind w:left="18"/>
+          </w:pPr>
+          <w:r>
             <w:rPr>
               <w:rFonts w:ascii="Times New Roman" w:hAnsi="Times New Roman" w:eastAsia="Times New Roman" w:cs="Times New Roman"/>
               <w:sz w:val="24"/>
               <w:szCs w:val="24"/>
             </w:rPr>
-          </w:pPr>
-          <w:r>
             <w:fldChar w:fldCharType="begin"/>
           </w:r>
           <w:r>
-            <w:instrText xml:space="preserve"> HYPERLINK \l "bookmark2" </w:instrText>
-          </w:r>
-          <w:r>
+            <w:rPr>
+              <w:rFonts w:ascii="Times New Roman" w:hAnsi="Times New Roman" w:eastAsia="Times New Roman" w:cs="Times New Roman"/>
+              <w:sz w:val="24"/>
+              <w:szCs w:val="24"/>
+            </w:rPr>
+            <w:instrText xml:space="preserve">TOC \o "1-3" \h \u </w:instrText>
+          </w:r>
+          <w:r>
+            <w:rPr>
+              <w:rFonts w:ascii="Times New Roman" w:hAnsi="Times New Roman" w:eastAsia="Times New Roman" w:cs="Times New Roman"/>
+              <w:sz w:val="24"/>
+              <w:szCs w:val="24"/>
+            </w:rPr>
             <w:fldChar w:fldCharType="separate"/>
           </w:r>
           <w:r>
             <w:rPr>
+              <w:rFonts w:ascii="Times New Roman" w:hAnsi="Times New Roman" w:eastAsia="Times New Roman" w:cs="Times New Roman"/>
+              <w:szCs w:val="24"/>
+            </w:rPr>
+            <w:fldChar w:fldCharType="begin"/>
+          </w:r>
+          <w:r>
+            <w:rPr>
+              <w:rFonts w:ascii="Times New Roman" w:hAnsi="Times New Roman" w:eastAsia="Times New Roman" w:cs="Times New Roman"/>
+              <w:szCs w:val="24"/>
+            </w:rPr>
+            <w:instrText xml:space="preserve"> HYPERLINK \l _Toc5337 </w:instrText>
+          </w:r>
+          <w:r>
+            <w:rPr>
+              <w:rFonts w:ascii="Times New Roman" w:hAnsi="Times New Roman" w:eastAsia="Times New Roman" w:cs="Times New Roman"/>
+              <w:szCs w:val="24"/>
+            </w:rPr>
+            <w:fldChar w:fldCharType="separate"/>
+          </w:r>
+          <w:r>
+            <w:rPr>
               <w:rFonts w:ascii="宋体" w:hAnsi="宋体" w:eastAsia="宋体" w:cs="宋体"/>
-              <w:spacing w:val="-7"/>
-              <w:sz w:val="24"/>
-              <w:szCs w:val="24"/>
-            </w:rPr>
-            <w:t>1.</w:t>
-          </w:r>
-          <w:r>
-            <w:rPr>
-              <w:rFonts w:ascii="宋体" w:hAnsi="宋体" w:eastAsia="宋体" w:cs="宋体"/>
-              <w:spacing w:val="13"/>
-              <w:sz w:val="24"/>
-              <w:szCs w:val="24"/>
-            </w:rPr>
-            <w:t xml:space="preserve"> </w:t>
-          </w:r>
-          <w:r>
-            <w:rPr>
-              <w:rFonts w:ascii="宋体" w:hAnsi="宋体" w:eastAsia="宋体" w:cs="宋体"/>
-              <w:spacing w:val="-7"/>
-              <w:sz w:val="24"/>
-              <w:szCs w:val="24"/>
-            </w:rPr>
-            <w:t>编写目的</w:t>
-          </w:r>
-          <w:r>
-            <w:rPr>
-              <w:rFonts w:ascii="宋体" w:hAnsi="宋体" w:eastAsia="宋体" w:cs="宋体"/>
-              <w:spacing w:val="-59"/>
-              <w:sz w:val="24"/>
-              <w:szCs w:val="24"/>
-            </w:rPr>
-            <w:t xml:space="preserve"> </w:t>
-          </w:r>
-          <w:r>
-            <w:rPr>
-              <w:rFonts w:ascii="宋体" w:hAnsi="宋体" w:eastAsia="宋体" w:cs="宋体"/>
-              <w:sz w:val="24"/>
-              <w:szCs w:val="24"/>
-            </w:rPr>
+              <w:bCs/>
+              <w:spacing w:val="-8"/>
+              <w:szCs w:val="52"/>
+            </w:rPr>
+            <w:t>客户满意度调查程序</w:t>
+          </w:r>
+          <w:r>
             <w:tab/>
           </w:r>
           <w:r>
-            <w:rPr>
-              <w:rFonts w:ascii="宋体" w:hAnsi="宋体" w:eastAsia="宋体" w:cs="宋体"/>
-              <w:spacing w:val="-92"/>
-              <w:sz w:val="24"/>
-              <w:szCs w:val="24"/>
-            </w:rPr>
-            <w:t xml:space="preserve"> </w:t>
-          </w:r>
-          <w:r>
-            <w:rPr>
-              <w:rFonts w:ascii="宋体" w:hAnsi="宋体" w:eastAsia="宋体" w:cs="宋体"/>
-              <w:spacing w:val="-92"/>
-              <w:sz w:val="24"/>
-              <w:szCs w:val="24"/>
-            </w:rPr>
+            <w:fldChar w:fldCharType="begin"/>
+          </w:r>
+          <w:r>
+            <w:instrText xml:space="preserve"> PAGEREF _Toc5337 \h </w:instrText>
+          </w:r>
+          <w:r>
+            <w:fldChar w:fldCharType="separate"/>
+          </w:r>
+          <w:r>
+            <w:t>1</w:t>
+          </w:r>
+          <w:r>
             <w:fldChar w:fldCharType="end"/>
           </w:r>
           <w:r>
             <w:rPr>
               <w:rFonts w:ascii="Times New Roman" w:hAnsi="Times New Roman" w:eastAsia="Times New Roman" w:cs="Times New Roman"/>
-              <w:spacing w:val="-29"/>
-              <w:sz w:val="24"/>
-              <w:szCs w:val="24"/>
-            </w:rPr>
-            <w:t>1</w:t>
+              <w:szCs w:val="24"/>
+            </w:rPr>
+            <w:fldChar w:fldCharType="end"/>
           </w:r>
         </w:p>
         <w:p>
           <w:pPr>
+            <w:pStyle w:val="14"/>
             <w:tabs>
-              <w:tab w:val="right" w:leader="dot" w:pos="8495"/>
+              <w:tab w:val="right" w:leader="dot" w:pos="8497"/>
             </w:tabs>
-            <w:spacing w:before="71" w:line="196" w:lineRule="auto"/>
-            <w:ind w:left="3"/>
-            <w:rPr>
-              <w:rFonts w:ascii="Times New Roman" w:hAnsi="Times New Roman" w:eastAsia="Times New Roman" w:cs="Times New Roman"/>
+            <w:rPr>
+              <w:rFonts w:hint="eastAsia" w:ascii="Microsoft JhengHei" w:hAnsi="Microsoft JhengHei" w:eastAsia="Microsoft JhengHei" w:cs="Microsoft JhengHei"/>
               <w:sz w:val="24"/>
               <w:szCs w:val="24"/>
             </w:rPr>
           </w:pPr>
           <w:r>
+            <w:rPr>
+              <w:rFonts w:hint="eastAsia" w:ascii="Microsoft JhengHei" w:hAnsi="Microsoft JhengHei" w:eastAsia="Microsoft JhengHei" w:cs="Microsoft JhengHei"/>
+              <w:sz w:val="24"/>
+              <w:szCs w:val="24"/>
+            </w:rPr>
             <w:fldChar w:fldCharType="begin"/>
           </w:r>
           <w:r>
-            <w:instrText xml:space="preserve"> HYPERLINK \l "bookmark3" </w:instrText>
-          </w:r>
-          <w:r>
+            <w:rPr>
+              <w:rFonts w:hint="eastAsia" w:ascii="Microsoft JhengHei" w:hAnsi="Microsoft JhengHei" w:eastAsia="Microsoft JhengHei" w:cs="Microsoft JhengHei"/>
+              <w:sz w:val="24"/>
+              <w:szCs w:val="24"/>
+            </w:rPr>
+            <w:instrText xml:space="preserve"> HYPERLINK \l _Toc28942 </w:instrText>
+          </w:r>
+          <w:r>
+            <w:rPr>
+              <w:rFonts w:hint="eastAsia" w:ascii="Microsoft JhengHei" w:hAnsi="Microsoft JhengHei" w:eastAsia="Microsoft JhengHei" w:cs="Microsoft JhengHei"/>
+              <w:sz w:val="24"/>
+              <w:szCs w:val="24"/>
+            </w:rPr>
             <w:fldChar w:fldCharType="separate"/>
           </w:r>
           <w:r>
             <w:rPr>
-              <w:rFonts w:ascii="宋体" w:hAnsi="宋体" w:eastAsia="宋体" w:cs="宋体"/>
-              <w:spacing w:val="-2"/>
-              <w:sz w:val="24"/>
-              <w:szCs w:val="24"/>
-            </w:rPr>
-            <w:t>2. 适用范围</w:t>
-          </w:r>
-          <w:r>
-            <w:rPr>
-              <w:rFonts w:ascii="宋体" w:hAnsi="宋体" w:eastAsia="宋体" w:cs="宋体"/>
-              <w:spacing w:val="-59"/>
-              <w:sz w:val="24"/>
-              <w:szCs w:val="24"/>
-            </w:rPr>
-            <w:t xml:space="preserve"> </w:t>
-          </w:r>
-          <w:r>
-            <w:rPr>
-              <w:rFonts w:ascii="宋体" w:hAnsi="宋体" w:eastAsia="宋体" w:cs="宋体"/>
+              <w:rFonts w:hint="eastAsia" w:ascii="Microsoft JhengHei" w:hAnsi="Microsoft JhengHei" w:eastAsia="Microsoft JhengHei" w:cs="Microsoft JhengHei"/>
+              <w:spacing w:val="-3"/>
+              <w:sz w:val="24"/>
+              <w:szCs w:val="24"/>
+            </w:rPr>
+            <w:t>文档信息</w:t>
+          </w:r>
+          <w:r>
+            <w:rPr>
+              <w:rFonts w:hint="eastAsia" w:ascii="Microsoft JhengHei" w:hAnsi="Microsoft JhengHei" w:eastAsia="Microsoft JhengHei" w:cs="Microsoft JhengHei"/>
               <w:sz w:val="24"/>
               <w:szCs w:val="24"/>
             </w:rPr>
@@ -1384,17 +1397,39 @@
           </w:r>
           <w:r>
             <w:rPr>
-              <w:rFonts w:ascii="宋体" w:hAnsi="宋体" w:eastAsia="宋体" w:cs="宋体"/>
-              <w:spacing w:val="-92"/>
-              <w:sz w:val="24"/>
-              <w:szCs w:val="24"/>
-            </w:rPr>
-            <w:t xml:space="preserve"> </w:t>
-          </w:r>
-          <w:r>
-            <w:rPr>
-              <w:rFonts w:ascii="宋体" w:hAnsi="宋体" w:eastAsia="宋体" w:cs="宋体"/>
-              <w:spacing w:val="-92"/>
+              <w:rFonts w:hint="eastAsia" w:ascii="Microsoft JhengHei" w:hAnsi="Microsoft JhengHei" w:eastAsia="Microsoft JhengHei" w:cs="Microsoft JhengHei"/>
+              <w:sz w:val="24"/>
+              <w:szCs w:val="24"/>
+            </w:rPr>
+            <w:fldChar w:fldCharType="begin"/>
+          </w:r>
+          <w:r>
+            <w:rPr>
+              <w:rFonts w:hint="eastAsia" w:ascii="Microsoft JhengHei" w:hAnsi="Microsoft JhengHei" w:eastAsia="Microsoft JhengHei" w:cs="Microsoft JhengHei"/>
+              <w:sz w:val="24"/>
+              <w:szCs w:val="24"/>
+            </w:rPr>
+            <w:instrText xml:space="preserve"> PAGEREF _Toc28942 \h </w:instrText>
+          </w:r>
+          <w:r>
+            <w:rPr>
+              <w:rFonts w:hint="eastAsia" w:ascii="Microsoft JhengHei" w:hAnsi="Microsoft JhengHei" w:eastAsia="Microsoft JhengHei" w:cs="Microsoft JhengHei"/>
+              <w:sz w:val="24"/>
+              <w:szCs w:val="24"/>
+            </w:rPr>
+            <w:fldChar w:fldCharType="separate"/>
+          </w:r>
+          <w:r>
+            <w:rPr>
+              <w:rFonts w:hint="eastAsia" w:ascii="Microsoft JhengHei" w:hAnsi="Microsoft JhengHei" w:eastAsia="Microsoft JhengHei" w:cs="Microsoft JhengHei"/>
+              <w:sz w:val="24"/>
+              <w:szCs w:val="24"/>
+            </w:rPr>
+            <w:t>2</w:t>
+          </w:r>
+          <w:r>
+            <w:rPr>
+              <w:rFonts w:hint="eastAsia" w:ascii="Microsoft JhengHei" w:hAnsi="Microsoft JhengHei" w:eastAsia="Microsoft JhengHei" w:cs="Microsoft JhengHei"/>
               <w:sz w:val="24"/>
               <w:szCs w:val="24"/>
             </w:rPr>
@@ -1402,75 +1437,69 @@
           </w:r>
           <w:r>
             <w:rPr>
-              <w:rFonts w:ascii="Times New Roman" w:hAnsi="Times New Roman" w:eastAsia="Times New Roman" w:cs="Times New Roman"/>
-              <w:spacing w:val="-29"/>
-              <w:sz w:val="24"/>
-              <w:szCs w:val="24"/>
-            </w:rPr>
-            <w:t>1</w:t>
+              <w:rFonts w:hint="eastAsia" w:ascii="Microsoft JhengHei" w:hAnsi="Microsoft JhengHei" w:eastAsia="Microsoft JhengHei" w:cs="Microsoft JhengHei"/>
+              <w:sz w:val="24"/>
+              <w:szCs w:val="24"/>
+            </w:rPr>
+            <w:fldChar w:fldCharType="end"/>
           </w:r>
         </w:p>
         <w:p>
           <w:pPr>
+            <w:pStyle w:val="14"/>
             <w:tabs>
-              <w:tab w:val="right" w:leader="dot" w:pos="8495"/>
+              <w:tab w:val="right" w:leader="dot" w:pos="8497"/>
             </w:tabs>
-            <w:spacing w:before="71" w:line="196" w:lineRule="auto"/>
-            <w:ind w:left="5"/>
-            <w:rPr>
-              <w:rFonts w:ascii="Times New Roman" w:hAnsi="Times New Roman" w:eastAsia="Times New Roman" w:cs="Times New Roman"/>
+            <w:rPr>
+              <w:rFonts w:hint="eastAsia" w:ascii="Microsoft JhengHei" w:hAnsi="Microsoft JhengHei" w:eastAsia="Microsoft JhengHei" w:cs="Microsoft JhengHei"/>
               <w:sz w:val="24"/>
               <w:szCs w:val="24"/>
             </w:rPr>
           </w:pPr>
           <w:r>
+            <w:rPr>
+              <w:rFonts w:hint="eastAsia" w:ascii="Microsoft JhengHei" w:hAnsi="Microsoft JhengHei" w:eastAsia="Microsoft JhengHei" w:cs="Microsoft JhengHei"/>
+              <w:sz w:val="24"/>
+              <w:szCs w:val="24"/>
+            </w:rPr>
             <w:fldChar w:fldCharType="begin"/>
           </w:r>
           <w:r>
-            <w:instrText xml:space="preserve"> HYPERLINK \l "bookmark4" </w:instrText>
-          </w:r>
-          <w:r>
+            <w:rPr>
+              <w:rFonts w:hint="eastAsia" w:ascii="Microsoft JhengHei" w:hAnsi="Microsoft JhengHei" w:eastAsia="Microsoft JhengHei" w:cs="Microsoft JhengHei"/>
+              <w:sz w:val="24"/>
+              <w:szCs w:val="24"/>
+            </w:rPr>
+            <w:instrText xml:space="preserve"> HYPERLINK \l _Toc4032 </w:instrText>
+          </w:r>
+          <w:r>
+            <w:rPr>
+              <w:rFonts w:hint="eastAsia" w:ascii="Microsoft JhengHei" w:hAnsi="Microsoft JhengHei" w:eastAsia="Microsoft JhengHei" w:cs="Microsoft JhengHei"/>
+              <w:sz w:val="24"/>
+              <w:szCs w:val="24"/>
+            </w:rPr>
             <w:fldChar w:fldCharType="separate"/>
           </w:r>
           <w:r>
             <w:rPr>
-              <w:rFonts w:ascii="宋体" w:hAnsi="宋体" w:eastAsia="宋体" w:cs="宋体"/>
-              <w:spacing w:val="-7"/>
-              <w:sz w:val="24"/>
-              <w:szCs w:val="24"/>
-            </w:rPr>
-            <w:t>3.</w:t>
-          </w:r>
-          <w:r>
-            <w:rPr>
-              <w:rFonts w:ascii="宋体" w:hAnsi="宋体" w:eastAsia="宋体" w:cs="宋体"/>
-              <w:spacing w:val="27"/>
-              <w:sz w:val="24"/>
-              <w:szCs w:val="24"/>
-            </w:rPr>
-            <w:t xml:space="preserve"> </w:t>
-          </w:r>
-          <w:r>
-            <w:rPr>
-              <w:rFonts w:ascii="宋体" w:hAnsi="宋体" w:eastAsia="宋体" w:cs="宋体"/>
-              <w:spacing w:val="-7"/>
-              <w:sz w:val="24"/>
-              <w:szCs w:val="24"/>
-            </w:rPr>
-            <w:t>引用文件</w:t>
-          </w:r>
-          <w:r>
-            <w:rPr>
-              <w:rFonts w:ascii="宋体" w:hAnsi="宋体" w:eastAsia="宋体" w:cs="宋体"/>
-              <w:spacing w:val="-59"/>
-              <w:sz w:val="24"/>
-              <w:szCs w:val="24"/>
-            </w:rPr>
-            <w:t xml:space="preserve"> </w:t>
-          </w:r>
-          <w:r>
-            <w:rPr>
-              <w:rFonts w:ascii="宋体" w:hAnsi="宋体" w:eastAsia="宋体" w:cs="宋体"/>
+              <w:rFonts w:hint="eastAsia" w:ascii="Microsoft JhengHei" w:hAnsi="Microsoft JhengHei" w:eastAsia="Microsoft JhengHei" w:cs="Microsoft JhengHei"/>
+              <w:sz w:val="24"/>
+              <w:szCs w:val="24"/>
+            </w:rPr>
+            <w:t xml:space="preserve">1. </w:t>
+          </w:r>
+          <w:r>
+            <w:rPr>
+              <w:rFonts w:hint="eastAsia" w:ascii="Microsoft JhengHei" w:hAnsi="Microsoft JhengHei" w:eastAsia="Microsoft JhengHei" w:cs="Microsoft JhengHei"/>
+              <w:sz w:val="24"/>
+              <w:szCs w:val="24"/>
+              <w:lang w:val="en-US" w:eastAsia="zh-CN"/>
+            </w:rPr>
+            <w:t>目的</w:t>
+          </w:r>
+          <w:r>
+            <w:rPr>
+              <w:rFonts w:hint="eastAsia" w:ascii="Microsoft JhengHei" w:hAnsi="Microsoft JhengHei" w:eastAsia="Microsoft JhengHei" w:cs="Microsoft JhengHei"/>
               <w:sz w:val="24"/>
               <w:szCs w:val="24"/>
             </w:rPr>
@@ -1478,17 +1507,39 @@
           </w:r>
           <w:r>
             <w:rPr>
-              <w:rFonts w:ascii="宋体" w:hAnsi="宋体" w:eastAsia="宋体" w:cs="宋体"/>
-              <w:spacing w:val="-92"/>
-              <w:sz w:val="24"/>
-              <w:szCs w:val="24"/>
-            </w:rPr>
-            <w:t xml:space="preserve"> </w:t>
-          </w:r>
-          <w:r>
-            <w:rPr>
-              <w:rFonts w:ascii="宋体" w:hAnsi="宋体" w:eastAsia="宋体" w:cs="宋体"/>
-              <w:spacing w:val="-92"/>
+              <w:rFonts w:hint="eastAsia" w:ascii="Microsoft JhengHei" w:hAnsi="Microsoft JhengHei" w:eastAsia="Microsoft JhengHei" w:cs="Microsoft JhengHei"/>
+              <w:sz w:val="24"/>
+              <w:szCs w:val="24"/>
+            </w:rPr>
+            <w:fldChar w:fldCharType="begin"/>
+          </w:r>
+          <w:r>
+            <w:rPr>
+              <w:rFonts w:hint="eastAsia" w:ascii="Microsoft JhengHei" w:hAnsi="Microsoft JhengHei" w:eastAsia="Microsoft JhengHei" w:cs="Microsoft JhengHei"/>
+              <w:sz w:val="24"/>
+              <w:szCs w:val="24"/>
+            </w:rPr>
+            <w:instrText xml:space="preserve"> PAGEREF _Toc4032 \h </w:instrText>
+          </w:r>
+          <w:r>
+            <w:rPr>
+              <w:rFonts w:hint="eastAsia" w:ascii="Microsoft JhengHei" w:hAnsi="Microsoft JhengHei" w:eastAsia="Microsoft JhengHei" w:cs="Microsoft JhengHei"/>
+              <w:sz w:val="24"/>
+              <w:szCs w:val="24"/>
+            </w:rPr>
+            <w:fldChar w:fldCharType="separate"/>
+          </w:r>
+          <w:r>
+            <w:rPr>
+              <w:rFonts w:hint="eastAsia" w:ascii="Microsoft JhengHei" w:hAnsi="Microsoft JhengHei" w:eastAsia="Microsoft JhengHei" w:cs="Microsoft JhengHei"/>
+              <w:sz w:val="24"/>
+              <w:szCs w:val="24"/>
+            </w:rPr>
+            <w:t>4</w:t>
+          </w:r>
+          <w:r>
+            <w:rPr>
+              <w:rFonts w:hint="eastAsia" w:ascii="Microsoft JhengHei" w:hAnsi="Microsoft JhengHei" w:eastAsia="Microsoft JhengHei" w:cs="Microsoft JhengHei"/>
               <w:sz w:val="24"/>
               <w:szCs w:val="24"/>
             </w:rPr>
@@ -1496,56 +1547,60 @@
           </w:r>
           <w:r>
             <w:rPr>
-              <w:rFonts w:ascii="Times New Roman" w:hAnsi="Times New Roman" w:eastAsia="Times New Roman" w:cs="Times New Roman"/>
-              <w:spacing w:val="-29"/>
-              <w:sz w:val="24"/>
-              <w:szCs w:val="24"/>
-            </w:rPr>
-            <w:t>1</w:t>
+              <w:rFonts w:hint="eastAsia" w:ascii="Microsoft JhengHei" w:hAnsi="Microsoft JhengHei" w:eastAsia="Microsoft JhengHei" w:cs="Microsoft JhengHei"/>
+              <w:sz w:val="24"/>
+              <w:szCs w:val="24"/>
+            </w:rPr>
+            <w:fldChar w:fldCharType="end"/>
           </w:r>
         </w:p>
         <w:p>
           <w:pPr>
+            <w:pStyle w:val="14"/>
             <w:tabs>
-              <w:tab w:val="right" w:leader="dot" w:pos="8495"/>
+              <w:tab w:val="right" w:leader="dot" w:pos="8497"/>
             </w:tabs>
-            <w:spacing w:before="71" w:line="196" w:lineRule="auto"/>
-            <w:rPr>
-              <w:rFonts w:ascii="Times New Roman" w:hAnsi="Times New Roman" w:eastAsia="Times New Roman" w:cs="Times New Roman"/>
+            <w:rPr>
+              <w:rFonts w:hint="eastAsia" w:ascii="Microsoft JhengHei" w:hAnsi="Microsoft JhengHei" w:eastAsia="Microsoft JhengHei" w:cs="Microsoft JhengHei"/>
               <w:sz w:val="24"/>
               <w:szCs w:val="24"/>
             </w:rPr>
           </w:pPr>
           <w:r>
+            <w:rPr>
+              <w:rFonts w:hint="eastAsia" w:ascii="Microsoft JhengHei" w:hAnsi="Microsoft JhengHei" w:eastAsia="Microsoft JhengHei" w:cs="Microsoft JhengHei"/>
+              <w:sz w:val="24"/>
+              <w:szCs w:val="24"/>
+            </w:rPr>
             <w:fldChar w:fldCharType="begin"/>
           </w:r>
           <w:r>
-            <w:instrText xml:space="preserve"> HYPERLINK \l "bookmark5" </w:instrText>
-          </w:r>
-          <w:r>
+            <w:rPr>
+              <w:rFonts w:hint="eastAsia" w:ascii="Microsoft JhengHei" w:hAnsi="Microsoft JhengHei" w:eastAsia="Microsoft JhengHei" w:cs="Microsoft JhengHei"/>
+              <w:sz w:val="24"/>
+              <w:szCs w:val="24"/>
+            </w:rPr>
+            <w:instrText xml:space="preserve"> HYPERLINK \l _Toc31015 </w:instrText>
+          </w:r>
+          <w:r>
+            <w:rPr>
+              <w:rFonts w:hint="eastAsia" w:ascii="Microsoft JhengHei" w:hAnsi="Microsoft JhengHei" w:eastAsia="Microsoft JhengHei" w:cs="Microsoft JhengHei"/>
+              <w:sz w:val="24"/>
+              <w:szCs w:val="24"/>
+            </w:rPr>
             <w:fldChar w:fldCharType="separate"/>
           </w:r>
           <w:r>
             <w:rPr>
-              <w:rFonts w:ascii="宋体" w:hAnsi="宋体" w:eastAsia="宋体" w:cs="宋体"/>
-              <w:spacing w:val="-2"/>
-              <w:sz w:val="24"/>
-              <w:szCs w:val="24"/>
-            </w:rPr>
-            <w:t>4. 术语与定义</w:t>
-          </w:r>
-          <w:r>
-            <w:rPr>
-              <w:rFonts w:ascii="宋体" w:hAnsi="宋体" w:eastAsia="宋体" w:cs="宋体"/>
-              <w:spacing w:val="-53"/>
-              <w:sz w:val="24"/>
-              <w:szCs w:val="24"/>
-            </w:rPr>
-            <w:t xml:space="preserve"> </w:t>
-          </w:r>
-          <w:r>
-            <w:rPr>
-              <w:rFonts w:ascii="宋体" w:hAnsi="宋体" w:eastAsia="宋体" w:cs="宋体"/>
+              <w:rFonts w:hint="eastAsia" w:ascii="Microsoft JhengHei" w:hAnsi="Microsoft JhengHei" w:eastAsia="Microsoft JhengHei" w:cs="Microsoft JhengHei"/>
+              <w:sz w:val="24"/>
+              <w:szCs w:val="24"/>
+            </w:rPr>
+            <w:t>2. 适用范围</w:t>
+          </w:r>
+          <w:r>
+            <w:rPr>
+              <w:rFonts w:hint="eastAsia" w:ascii="Microsoft JhengHei" w:hAnsi="Microsoft JhengHei" w:eastAsia="Microsoft JhengHei" w:cs="Microsoft JhengHei"/>
               <w:sz w:val="24"/>
               <w:szCs w:val="24"/>
             </w:rPr>
@@ -1553,17 +1608,39 @@
           </w:r>
           <w:r>
             <w:rPr>
-              <w:rFonts w:ascii="宋体" w:hAnsi="宋体" w:eastAsia="宋体" w:cs="宋体"/>
-              <w:spacing w:val="-92"/>
-              <w:sz w:val="24"/>
-              <w:szCs w:val="24"/>
-            </w:rPr>
-            <w:t xml:space="preserve"> </w:t>
-          </w:r>
-          <w:r>
-            <w:rPr>
-              <w:rFonts w:ascii="宋体" w:hAnsi="宋体" w:eastAsia="宋体" w:cs="宋体"/>
-              <w:spacing w:val="-92"/>
+              <w:rFonts w:hint="eastAsia" w:ascii="Microsoft JhengHei" w:hAnsi="Microsoft JhengHei" w:eastAsia="Microsoft JhengHei" w:cs="Microsoft JhengHei"/>
+              <w:sz w:val="24"/>
+              <w:szCs w:val="24"/>
+            </w:rPr>
+            <w:fldChar w:fldCharType="begin"/>
+          </w:r>
+          <w:r>
+            <w:rPr>
+              <w:rFonts w:hint="eastAsia" w:ascii="Microsoft JhengHei" w:hAnsi="Microsoft JhengHei" w:eastAsia="Microsoft JhengHei" w:cs="Microsoft JhengHei"/>
+              <w:sz w:val="24"/>
+              <w:szCs w:val="24"/>
+            </w:rPr>
+            <w:instrText xml:space="preserve"> PAGEREF _Toc31015 \h </w:instrText>
+          </w:r>
+          <w:r>
+            <w:rPr>
+              <w:rFonts w:hint="eastAsia" w:ascii="Microsoft JhengHei" w:hAnsi="Microsoft JhengHei" w:eastAsia="Microsoft JhengHei" w:cs="Microsoft JhengHei"/>
+              <w:sz w:val="24"/>
+              <w:szCs w:val="24"/>
+            </w:rPr>
+            <w:fldChar w:fldCharType="separate"/>
+          </w:r>
+          <w:r>
+            <w:rPr>
+              <w:rFonts w:hint="eastAsia" w:ascii="Microsoft JhengHei" w:hAnsi="Microsoft JhengHei" w:eastAsia="Microsoft JhengHei" w:cs="Microsoft JhengHei"/>
+              <w:sz w:val="24"/>
+              <w:szCs w:val="24"/>
+            </w:rPr>
+            <w:t>4</w:t>
+          </w:r>
+          <w:r>
+            <w:rPr>
+              <w:rFonts w:hint="eastAsia" w:ascii="Microsoft JhengHei" w:hAnsi="Microsoft JhengHei" w:eastAsia="Microsoft JhengHei" w:cs="Microsoft JhengHei"/>
               <w:sz w:val="24"/>
               <w:szCs w:val="24"/>
             </w:rPr>
@@ -1571,75 +1648,60 @@
           </w:r>
           <w:r>
             <w:rPr>
-              <w:rFonts w:ascii="Times New Roman" w:hAnsi="Times New Roman" w:eastAsia="Times New Roman" w:cs="Times New Roman"/>
-              <w:spacing w:val="-29"/>
-              <w:sz w:val="24"/>
-              <w:szCs w:val="24"/>
-            </w:rPr>
-            <w:t>1</w:t>
+              <w:rFonts w:hint="eastAsia" w:ascii="Microsoft JhengHei" w:hAnsi="Microsoft JhengHei" w:eastAsia="Microsoft JhengHei" w:cs="Microsoft JhengHei"/>
+              <w:sz w:val="24"/>
+              <w:szCs w:val="24"/>
+            </w:rPr>
+            <w:fldChar w:fldCharType="end"/>
           </w:r>
         </w:p>
         <w:p>
           <w:pPr>
+            <w:pStyle w:val="14"/>
             <w:tabs>
-              <w:tab w:val="right" w:leader="dot" w:pos="8495"/>
+              <w:tab w:val="right" w:leader="dot" w:pos="8497"/>
             </w:tabs>
-            <w:spacing w:before="71" w:line="196" w:lineRule="auto"/>
-            <w:ind w:left="5"/>
-            <w:rPr>
-              <w:rFonts w:ascii="Times New Roman" w:hAnsi="Times New Roman" w:eastAsia="Times New Roman" w:cs="Times New Roman"/>
+            <w:rPr>
+              <w:rFonts w:hint="eastAsia" w:ascii="Microsoft JhengHei" w:hAnsi="Microsoft JhengHei" w:eastAsia="Microsoft JhengHei" w:cs="Microsoft JhengHei"/>
               <w:sz w:val="24"/>
               <w:szCs w:val="24"/>
             </w:rPr>
           </w:pPr>
           <w:r>
+            <w:rPr>
+              <w:rFonts w:hint="eastAsia" w:ascii="Microsoft JhengHei" w:hAnsi="Microsoft JhengHei" w:eastAsia="Microsoft JhengHei" w:cs="Microsoft JhengHei"/>
+              <w:sz w:val="24"/>
+              <w:szCs w:val="24"/>
+            </w:rPr>
             <w:fldChar w:fldCharType="begin"/>
           </w:r>
           <w:r>
-            <w:instrText xml:space="preserve"> HYPERLINK \l "bookmark6" </w:instrText>
-          </w:r>
-          <w:r>
+            <w:rPr>
+              <w:rFonts w:hint="eastAsia" w:ascii="Microsoft JhengHei" w:hAnsi="Microsoft JhengHei" w:eastAsia="Microsoft JhengHei" w:cs="Microsoft JhengHei"/>
+              <w:sz w:val="24"/>
+              <w:szCs w:val="24"/>
+            </w:rPr>
+            <w:instrText xml:space="preserve"> HYPERLINK \l _Toc3629 </w:instrText>
+          </w:r>
+          <w:r>
+            <w:rPr>
+              <w:rFonts w:hint="eastAsia" w:ascii="Microsoft JhengHei" w:hAnsi="Microsoft JhengHei" w:eastAsia="Microsoft JhengHei" w:cs="Microsoft JhengHei"/>
+              <w:sz w:val="24"/>
+              <w:szCs w:val="24"/>
+            </w:rPr>
             <w:fldChar w:fldCharType="separate"/>
           </w:r>
           <w:r>
             <w:rPr>
-              <w:rFonts w:ascii="宋体" w:hAnsi="宋体" w:eastAsia="宋体" w:cs="宋体"/>
-              <w:spacing w:val="-4"/>
-              <w:sz w:val="24"/>
-              <w:szCs w:val="24"/>
-            </w:rPr>
-            <w:t>5.</w:t>
-          </w:r>
-          <w:r>
-            <w:rPr>
-              <w:rFonts w:ascii="宋体" w:hAnsi="宋体" w:eastAsia="宋体" w:cs="宋体"/>
-              <w:spacing w:val="13"/>
-              <w:sz w:val="24"/>
-              <w:szCs w:val="24"/>
-            </w:rPr>
-            <w:t xml:space="preserve"> </w:t>
-          </w:r>
-          <w:r>
-            <w:rPr>
-              <w:rFonts w:ascii="宋体" w:hAnsi="宋体" w:eastAsia="宋体" w:cs="宋体"/>
-              <w:spacing w:val="-4"/>
-              <w:sz w:val="24"/>
-              <w:szCs w:val="24"/>
-            </w:rPr>
-            <w:t>角色与职责</w:t>
-          </w:r>
-          <w:r>
-            <w:rPr>
-              <w:rFonts w:ascii="宋体" w:hAnsi="宋体" w:eastAsia="宋体" w:cs="宋体"/>
-              <w:spacing w:val="-59"/>
-              <w:sz w:val="24"/>
-              <w:szCs w:val="24"/>
-            </w:rPr>
-            <w:t xml:space="preserve"> </w:t>
-          </w:r>
-          <w:r>
-            <w:rPr>
-              <w:rFonts w:ascii="宋体" w:hAnsi="宋体" w:eastAsia="宋体" w:cs="宋体"/>
+              <w:rFonts w:hint="eastAsia" w:ascii="Microsoft JhengHei" w:hAnsi="Microsoft JhengHei" w:eastAsia="Microsoft JhengHei" w:cs="Microsoft JhengHei"/>
+              <w:sz w:val="24"/>
+              <w:szCs w:val="24"/>
+            </w:rPr>
+            <w:t>3. 引用文件</w:t>
+          </w:r>
+          <w:r>
+            <w:rPr>
+              <w:rFonts w:hint="eastAsia" w:ascii="Microsoft JhengHei" w:hAnsi="Microsoft JhengHei" w:eastAsia="Microsoft JhengHei" w:cs="Microsoft JhengHei"/>
               <w:sz w:val="24"/>
               <w:szCs w:val="24"/>
             </w:rPr>
@@ -1647,17 +1709,39 @@
           </w:r>
           <w:r>
             <w:rPr>
-              <w:rFonts w:ascii="宋体" w:hAnsi="宋体" w:eastAsia="宋体" w:cs="宋体"/>
-              <w:spacing w:val="-92"/>
-              <w:sz w:val="24"/>
-              <w:szCs w:val="24"/>
-            </w:rPr>
-            <w:t xml:space="preserve"> </w:t>
-          </w:r>
-          <w:r>
-            <w:rPr>
-              <w:rFonts w:ascii="宋体" w:hAnsi="宋体" w:eastAsia="宋体" w:cs="宋体"/>
-              <w:spacing w:val="-92"/>
+              <w:rFonts w:hint="eastAsia" w:ascii="Microsoft JhengHei" w:hAnsi="Microsoft JhengHei" w:eastAsia="Microsoft JhengHei" w:cs="Microsoft JhengHei"/>
+              <w:sz w:val="24"/>
+              <w:szCs w:val="24"/>
+            </w:rPr>
+            <w:fldChar w:fldCharType="begin"/>
+          </w:r>
+          <w:r>
+            <w:rPr>
+              <w:rFonts w:hint="eastAsia" w:ascii="Microsoft JhengHei" w:hAnsi="Microsoft JhengHei" w:eastAsia="Microsoft JhengHei" w:cs="Microsoft JhengHei"/>
+              <w:sz w:val="24"/>
+              <w:szCs w:val="24"/>
+            </w:rPr>
+            <w:instrText xml:space="preserve"> PAGEREF _Toc3629 \h </w:instrText>
+          </w:r>
+          <w:r>
+            <w:rPr>
+              <w:rFonts w:hint="eastAsia" w:ascii="Microsoft JhengHei" w:hAnsi="Microsoft JhengHei" w:eastAsia="Microsoft JhengHei" w:cs="Microsoft JhengHei"/>
+              <w:sz w:val="24"/>
+              <w:szCs w:val="24"/>
+            </w:rPr>
+            <w:fldChar w:fldCharType="separate"/>
+          </w:r>
+          <w:r>
+            <w:rPr>
+              <w:rFonts w:hint="eastAsia" w:ascii="Microsoft JhengHei" w:hAnsi="Microsoft JhengHei" w:eastAsia="Microsoft JhengHei" w:cs="Microsoft JhengHei"/>
+              <w:sz w:val="24"/>
+              <w:szCs w:val="24"/>
+            </w:rPr>
+            <w:t>4</w:t>
+          </w:r>
+          <w:r>
+            <w:rPr>
+              <w:rFonts w:hint="eastAsia" w:ascii="Microsoft JhengHei" w:hAnsi="Microsoft JhengHei" w:eastAsia="Microsoft JhengHei" w:cs="Microsoft JhengHei"/>
               <w:sz w:val="24"/>
               <w:szCs w:val="24"/>
             </w:rPr>
@@ -1665,75 +1749,60 @@
           </w:r>
           <w:r>
             <w:rPr>
-              <w:rFonts w:ascii="Times New Roman" w:hAnsi="Times New Roman" w:eastAsia="Times New Roman" w:cs="Times New Roman"/>
-              <w:spacing w:val="-29"/>
-              <w:sz w:val="24"/>
-              <w:szCs w:val="24"/>
-            </w:rPr>
-            <w:t>1</w:t>
+              <w:rFonts w:hint="eastAsia" w:ascii="Microsoft JhengHei" w:hAnsi="Microsoft JhengHei" w:eastAsia="Microsoft JhengHei" w:cs="Microsoft JhengHei"/>
+              <w:sz w:val="24"/>
+              <w:szCs w:val="24"/>
+            </w:rPr>
+            <w:fldChar w:fldCharType="end"/>
           </w:r>
         </w:p>
         <w:p>
           <w:pPr>
+            <w:pStyle w:val="14"/>
             <w:tabs>
-              <w:tab w:val="right" w:leader="dot" w:pos="8495"/>
+              <w:tab w:val="right" w:leader="dot" w:pos="8497"/>
             </w:tabs>
-            <w:spacing w:before="71" w:line="196" w:lineRule="auto"/>
-            <w:ind w:left="2"/>
-            <w:rPr>
-              <w:rFonts w:ascii="Times New Roman" w:hAnsi="Times New Roman" w:eastAsia="Times New Roman" w:cs="Times New Roman"/>
+            <w:rPr>
+              <w:rFonts w:hint="eastAsia" w:ascii="Microsoft JhengHei" w:hAnsi="Microsoft JhengHei" w:eastAsia="Microsoft JhengHei" w:cs="Microsoft JhengHei"/>
               <w:sz w:val="24"/>
               <w:szCs w:val="24"/>
             </w:rPr>
           </w:pPr>
           <w:r>
+            <w:rPr>
+              <w:rFonts w:hint="eastAsia" w:ascii="Microsoft JhengHei" w:hAnsi="Microsoft JhengHei" w:eastAsia="Microsoft JhengHei" w:cs="Microsoft JhengHei"/>
+              <w:sz w:val="24"/>
+              <w:szCs w:val="24"/>
+            </w:rPr>
             <w:fldChar w:fldCharType="begin"/>
           </w:r>
           <w:r>
-            <w:instrText xml:space="preserve"> HYPERLINK \l "bookmark7" </w:instrText>
-          </w:r>
-          <w:r>
+            <w:rPr>
+              <w:rFonts w:hint="eastAsia" w:ascii="Microsoft JhengHei" w:hAnsi="Microsoft JhengHei" w:eastAsia="Microsoft JhengHei" w:cs="Microsoft JhengHei"/>
+              <w:sz w:val="24"/>
+              <w:szCs w:val="24"/>
+            </w:rPr>
+            <w:instrText xml:space="preserve"> HYPERLINK \l _Toc13917 </w:instrText>
+          </w:r>
+          <w:r>
+            <w:rPr>
+              <w:rFonts w:hint="eastAsia" w:ascii="Microsoft JhengHei" w:hAnsi="Microsoft JhengHei" w:eastAsia="Microsoft JhengHei" w:cs="Microsoft JhengHei"/>
+              <w:sz w:val="24"/>
+              <w:szCs w:val="24"/>
+            </w:rPr>
             <w:fldChar w:fldCharType="separate"/>
           </w:r>
           <w:r>
             <w:rPr>
-              <w:rFonts w:ascii="宋体" w:hAnsi="宋体" w:eastAsia="宋体" w:cs="宋体"/>
-              <w:spacing w:val="-5"/>
-              <w:sz w:val="24"/>
-              <w:szCs w:val="24"/>
-            </w:rPr>
-            <w:t>6.</w:t>
-          </w:r>
-          <w:r>
-            <w:rPr>
-              <w:rFonts w:ascii="宋体" w:hAnsi="宋体" w:eastAsia="宋体" w:cs="宋体"/>
-              <w:spacing w:val="8"/>
-              <w:sz w:val="24"/>
-              <w:szCs w:val="24"/>
-            </w:rPr>
-            <w:t xml:space="preserve"> </w:t>
-          </w:r>
-          <w:r>
-            <w:rPr>
-              <w:rFonts w:ascii="宋体" w:hAnsi="宋体" w:eastAsia="宋体" w:cs="宋体"/>
-              <w:spacing w:val="-5"/>
-              <w:sz w:val="24"/>
-              <w:szCs w:val="24"/>
-            </w:rPr>
-            <w:t>程序</w:t>
-          </w:r>
-          <w:r>
-            <w:rPr>
-              <w:rFonts w:ascii="宋体" w:hAnsi="宋体" w:eastAsia="宋体" w:cs="宋体"/>
-              <w:spacing w:val="-59"/>
-              <w:sz w:val="24"/>
-              <w:szCs w:val="24"/>
-            </w:rPr>
-            <w:t xml:space="preserve"> </w:t>
-          </w:r>
-          <w:r>
-            <w:rPr>
-              <w:rFonts w:ascii="宋体" w:hAnsi="宋体" w:eastAsia="宋体" w:cs="宋体"/>
+              <w:rFonts w:hint="eastAsia" w:ascii="Microsoft JhengHei" w:hAnsi="Microsoft JhengHei" w:eastAsia="Microsoft JhengHei" w:cs="Microsoft JhengHei"/>
+              <w:sz w:val="24"/>
+              <w:szCs w:val="24"/>
+            </w:rPr>
+            <w:t>4. 术语与定义</w:t>
+          </w:r>
+          <w:r>
+            <w:rPr>
+              <w:rFonts w:hint="eastAsia" w:ascii="Microsoft JhengHei" w:hAnsi="Microsoft JhengHei" w:eastAsia="Microsoft JhengHei" w:cs="Microsoft JhengHei"/>
               <w:sz w:val="24"/>
               <w:szCs w:val="24"/>
             </w:rPr>
@@ -1741,17 +1810,39 @@
           </w:r>
           <w:r>
             <w:rPr>
-              <w:rFonts w:ascii="宋体" w:hAnsi="宋体" w:eastAsia="宋体" w:cs="宋体"/>
-              <w:spacing w:val="-92"/>
-              <w:sz w:val="24"/>
-              <w:szCs w:val="24"/>
-            </w:rPr>
-            <w:t xml:space="preserve"> </w:t>
-          </w:r>
-          <w:r>
-            <w:rPr>
-              <w:rFonts w:ascii="宋体" w:hAnsi="宋体" w:eastAsia="宋体" w:cs="宋体"/>
-              <w:spacing w:val="-92"/>
+              <w:rFonts w:hint="eastAsia" w:ascii="Microsoft JhengHei" w:hAnsi="Microsoft JhengHei" w:eastAsia="Microsoft JhengHei" w:cs="Microsoft JhengHei"/>
+              <w:sz w:val="24"/>
+              <w:szCs w:val="24"/>
+            </w:rPr>
+            <w:fldChar w:fldCharType="begin"/>
+          </w:r>
+          <w:r>
+            <w:rPr>
+              <w:rFonts w:hint="eastAsia" w:ascii="Microsoft JhengHei" w:hAnsi="Microsoft JhengHei" w:eastAsia="Microsoft JhengHei" w:cs="Microsoft JhengHei"/>
+              <w:sz w:val="24"/>
+              <w:szCs w:val="24"/>
+            </w:rPr>
+            <w:instrText xml:space="preserve"> PAGEREF _Toc13917 \h </w:instrText>
+          </w:r>
+          <w:r>
+            <w:rPr>
+              <w:rFonts w:hint="eastAsia" w:ascii="Microsoft JhengHei" w:hAnsi="Microsoft JhengHei" w:eastAsia="Microsoft JhengHei" w:cs="Microsoft JhengHei"/>
+              <w:sz w:val="24"/>
+              <w:szCs w:val="24"/>
+            </w:rPr>
+            <w:fldChar w:fldCharType="separate"/>
+          </w:r>
+          <w:r>
+            <w:rPr>
+              <w:rFonts w:hint="eastAsia" w:ascii="Microsoft JhengHei" w:hAnsi="Microsoft JhengHei" w:eastAsia="Microsoft JhengHei" w:cs="Microsoft JhengHei"/>
+              <w:sz w:val="24"/>
+              <w:szCs w:val="24"/>
+            </w:rPr>
+            <w:t>4</w:t>
+          </w:r>
+          <w:r>
+            <w:rPr>
+              <w:rFonts w:hint="eastAsia" w:ascii="Microsoft JhengHei" w:hAnsi="Microsoft JhengHei" w:eastAsia="Microsoft JhengHei" w:cs="Microsoft JhengHei"/>
               <w:sz w:val="24"/>
               <w:szCs w:val="24"/>
             </w:rPr>
@@ -1759,57 +1850,61 @@
           </w:r>
           <w:r>
             <w:rPr>
-              <w:rFonts w:ascii="Times New Roman" w:hAnsi="Times New Roman" w:eastAsia="Times New Roman" w:cs="Times New Roman"/>
-              <w:spacing w:val="-29"/>
-              <w:sz w:val="24"/>
-              <w:szCs w:val="24"/>
-            </w:rPr>
-            <w:t>1</w:t>
+              <w:rFonts w:hint="eastAsia" w:ascii="Microsoft JhengHei" w:hAnsi="Microsoft JhengHei" w:eastAsia="Microsoft JhengHei" w:cs="Microsoft JhengHei"/>
+              <w:sz w:val="24"/>
+              <w:szCs w:val="24"/>
+            </w:rPr>
+            <w:fldChar w:fldCharType="end"/>
           </w:r>
         </w:p>
         <w:p>
           <w:pPr>
+            <w:pStyle w:val="14"/>
             <w:tabs>
-              <w:tab w:val="right" w:leader="dot" w:pos="8495"/>
+              <w:tab w:val="right" w:leader="dot" w:pos="8497"/>
             </w:tabs>
-            <w:spacing w:before="71" w:line="196" w:lineRule="auto"/>
-            <w:ind w:left="482"/>
-            <w:rPr>
-              <w:rFonts w:ascii="Calibri" w:hAnsi="Calibri" w:eastAsia="Calibri" w:cs="Calibri"/>
+            <w:rPr>
+              <w:rFonts w:hint="eastAsia" w:ascii="Microsoft JhengHei" w:hAnsi="Microsoft JhengHei" w:eastAsia="Microsoft JhengHei" w:cs="Microsoft JhengHei"/>
               <w:sz w:val="24"/>
               <w:szCs w:val="24"/>
             </w:rPr>
           </w:pPr>
-          <w:r>
+          <w:bookmarkStart w:id="24" w:name="_GoBack"/>
+          <w:r>
+            <w:rPr>
+              <w:rFonts w:hint="eastAsia" w:ascii="Microsoft JhengHei" w:hAnsi="Microsoft JhengHei" w:eastAsia="Microsoft JhengHei" w:cs="Microsoft JhengHei"/>
+              <w:sz w:val="24"/>
+              <w:szCs w:val="24"/>
+            </w:rPr>
             <w:fldChar w:fldCharType="begin"/>
           </w:r>
           <w:r>
-            <w:instrText xml:space="preserve"> HYPERLINK \l "bookmark8" </w:instrText>
-          </w:r>
-          <w:r>
+            <w:rPr>
+              <w:rFonts w:hint="eastAsia" w:ascii="Microsoft JhengHei" w:hAnsi="Microsoft JhengHei" w:eastAsia="Microsoft JhengHei" w:cs="Microsoft JhengHei"/>
+              <w:sz w:val="24"/>
+              <w:szCs w:val="24"/>
+            </w:rPr>
+            <w:instrText xml:space="preserve"> HYPERLINK \l _Toc14134 </w:instrText>
+          </w:r>
+          <w:r>
+            <w:rPr>
+              <w:rFonts w:hint="eastAsia" w:ascii="Microsoft JhengHei" w:hAnsi="Microsoft JhengHei" w:eastAsia="Microsoft JhengHei" w:cs="Microsoft JhengHei"/>
+              <w:sz w:val="24"/>
+              <w:szCs w:val="24"/>
+            </w:rPr>
             <w:fldChar w:fldCharType="separate"/>
           </w:r>
           <w:r>
             <w:rPr>
-              <w:rFonts w:ascii="宋体" w:hAnsi="宋体" w:eastAsia="宋体" w:cs="宋体"/>
-              <w:spacing w:val="-1"/>
-              <w:sz w:val="24"/>
-              <w:szCs w:val="24"/>
-            </w:rPr>
-            <w:t>6.1 客户满意度调查的项目</w:t>
-          </w:r>
-          <w:r>
-            <w:rPr>
-              <w:rFonts w:ascii="宋体" w:hAnsi="宋体" w:eastAsia="宋体" w:cs="宋体"/>
-              <w:spacing w:val="-46"/>
-              <w:sz w:val="24"/>
-              <w:szCs w:val="24"/>
-            </w:rPr>
-            <w:t xml:space="preserve"> </w:t>
-          </w:r>
-          <w:r>
-            <w:rPr>
-              <w:rFonts w:ascii="宋体" w:hAnsi="宋体" w:eastAsia="宋体" w:cs="宋体"/>
+              <w:rFonts w:hint="eastAsia" w:ascii="Microsoft JhengHei" w:hAnsi="Microsoft JhengHei" w:eastAsia="Microsoft JhengHei" w:cs="Microsoft JhengHei"/>
+              <w:sz w:val="24"/>
+              <w:szCs w:val="24"/>
+            </w:rPr>
+            <w:t>5. 角色与职责</w:t>
+          </w:r>
+          <w:r>
+            <w:rPr>
+              <w:rFonts w:hint="eastAsia" w:ascii="Microsoft JhengHei" w:hAnsi="Microsoft JhengHei" w:eastAsia="Microsoft JhengHei" w:cs="Microsoft JhengHei"/>
               <w:sz w:val="24"/>
               <w:szCs w:val="24"/>
             </w:rPr>
@@ -1817,17 +1912,39 @@
           </w:r>
           <w:r>
             <w:rPr>
-              <w:rFonts w:ascii="宋体" w:hAnsi="宋体" w:eastAsia="宋体" w:cs="宋体"/>
-              <w:spacing w:val="-91"/>
-              <w:sz w:val="24"/>
-              <w:szCs w:val="24"/>
-            </w:rPr>
-            <w:t xml:space="preserve"> </w:t>
-          </w:r>
-          <w:r>
-            <w:rPr>
-              <w:rFonts w:ascii="宋体" w:hAnsi="宋体" w:eastAsia="宋体" w:cs="宋体"/>
-              <w:spacing w:val="-91"/>
+              <w:rFonts w:hint="eastAsia" w:ascii="Microsoft JhengHei" w:hAnsi="Microsoft JhengHei" w:eastAsia="Microsoft JhengHei" w:cs="Microsoft JhengHei"/>
+              <w:sz w:val="24"/>
+              <w:szCs w:val="24"/>
+            </w:rPr>
+            <w:fldChar w:fldCharType="begin"/>
+          </w:r>
+          <w:r>
+            <w:rPr>
+              <w:rFonts w:hint="eastAsia" w:ascii="Microsoft JhengHei" w:hAnsi="Microsoft JhengHei" w:eastAsia="Microsoft JhengHei" w:cs="Microsoft JhengHei"/>
+              <w:sz w:val="24"/>
+              <w:szCs w:val="24"/>
+            </w:rPr>
+            <w:instrText xml:space="preserve"> PAGEREF _Toc14134 \h </w:instrText>
+          </w:r>
+          <w:r>
+            <w:rPr>
+              <w:rFonts w:hint="eastAsia" w:ascii="Microsoft JhengHei" w:hAnsi="Microsoft JhengHei" w:eastAsia="Microsoft JhengHei" w:cs="Microsoft JhengHei"/>
+              <w:sz w:val="24"/>
+              <w:szCs w:val="24"/>
+            </w:rPr>
+            <w:fldChar w:fldCharType="separate"/>
+          </w:r>
+          <w:r>
+            <w:rPr>
+              <w:rFonts w:hint="eastAsia" w:ascii="Microsoft JhengHei" w:hAnsi="Microsoft JhengHei" w:eastAsia="Microsoft JhengHei" w:cs="Microsoft JhengHei"/>
+              <w:sz w:val="24"/>
+              <w:szCs w:val="24"/>
+            </w:rPr>
+            <w:t>4</w:t>
+          </w:r>
+          <w:r>
+            <w:rPr>
+              <w:rFonts w:hint="eastAsia" w:ascii="Microsoft JhengHei" w:hAnsi="Microsoft JhengHei" w:eastAsia="Microsoft JhengHei" w:cs="Microsoft JhengHei"/>
               <w:sz w:val="24"/>
               <w:szCs w:val="24"/>
             </w:rPr>
@@ -1835,57 +1952,162 @@
           </w:r>
           <w:r>
             <w:rPr>
-              <w:rFonts w:ascii="Calibri" w:hAnsi="Calibri" w:eastAsia="Calibri" w:cs="Calibri"/>
-              <w:spacing w:val="-21"/>
-              <w:sz w:val="24"/>
-              <w:szCs w:val="24"/>
-            </w:rPr>
-            <w:t>1</w:t>
+              <w:rFonts w:hint="eastAsia" w:ascii="Microsoft JhengHei" w:hAnsi="Microsoft JhengHei" w:eastAsia="Microsoft JhengHei" w:cs="Microsoft JhengHei"/>
+              <w:sz w:val="24"/>
+              <w:szCs w:val="24"/>
+            </w:rPr>
+            <w:fldChar w:fldCharType="end"/>
+          </w:r>
+        </w:p>
+        <w:bookmarkEnd w:id="24"/>
+        <w:p>
+          <w:pPr>
+            <w:pStyle w:val="14"/>
+            <w:tabs>
+              <w:tab w:val="right" w:leader="dot" w:pos="8497"/>
+            </w:tabs>
+            <w:rPr>
+              <w:rFonts w:hint="eastAsia" w:ascii="Microsoft JhengHei" w:hAnsi="Microsoft JhengHei" w:eastAsia="Microsoft JhengHei" w:cs="Microsoft JhengHei"/>
+              <w:sz w:val="24"/>
+              <w:szCs w:val="24"/>
+            </w:rPr>
+          </w:pPr>
+          <w:r>
+            <w:rPr>
+              <w:rFonts w:hint="eastAsia" w:ascii="Microsoft JhengHei" w:hAnsi="Microsoft JhengHei" w:eastAsia="Microsoft JhengHei" w:cs="Microsoft JhengHei"/>
+              <w:sz w:val="24"/>
+              <w:szCs w:val="24"/>
+            </w:rPr>
+            <w:fldChar w:fldCharType="begin"/>
+          </w:r>
+          <w:r>
+            <w:rPr>
+              <w:rFonts w:hint="eastAsia" w:ascii="Microsoft JhengHei" w:hAnsi="Microsoft JhengHei" w:eastAsia="Microsoft JhengHei" w:cs="Microsoft JhengHei"/>
+              <w:sz w:val="24"/>
+              <w:szCs w:val="24"/>
+            </w:rPr>
+            <w:instrText xml:space="preserve"> HYPERLINK \l _Toc31453 </w:instrText>
+          </w:r>
+          <w:r>
+            <w:rPr>
+              <w:rFonts w:hint="eastAsia" w:ascii="Microsoft JhengHei" w:hAnsi="Microsoft JhengHei" w:eastAsia="Microsoft JhengHei" w:cs="Microsoft JhengHei"/>
+              <w:sz w:val="24"/>
+              <w:szCs w:val="24"/>
+            </w:rPr>
+            <w:fldChar w:fldCharType="separate"/>
+          </w:r>
+          <w:r>
+            <w:rPr>
+              <w:rFonts w:hint="eastAsia" w:ascii="Microsoft JhengHei" w:hAnsi="Microsoft JhengHei" w:eastAsia="Microsoft JhengHei" w:cs="Microsoft JhengHei"/>
+              <w:sz w:val="24"/>
+              <w:szCs w:val="24"/>
+            </w:rPr>
+            <w:t>6. 程序</w:t>
+          </w:r>
+          <w:r>
+            <w:rPr>
+              <w:rFonts w:hint="eastAsia" w:ascii="Microsoft JhengHei" w:hAnsi="Microsoft JhengHei" w:eastAsia="Microsoft JhengHei" w:cs="Microsoft JhengHei"/>
+              <w:sz w:val="24"/>
+              <w:szCs w:val="24"/>
+            </w:rPr>
+            <w:tab/>
+          </w:r>
+          <w:r>
+            <w:rPr>
+              <w:rFonts w:hint="eastAsia" w:ascii="Microsoft JhengHei" w:hAnsi="Microsoft JhengHei" w:eastAsia="Microsoft JhengHei" w:cs="Microsoft JhengHei"/>
+              <w:sz w:val="24"/>
+              <w:szCs w:val="24"/>
+            </w:rPr>
+            <w:fldChar w:fldCharType="begin"/>
+          </w:r>
+          <w:r>
+            <w:rPr>
+              <w:rFonts w:hint="eastAsia" w:ascii="Microsoft JhengHei" w:hAnsi="Microsoft JhengHei" w:eastAsia="Microsoft JhengHei" w:cs="Microsoft JhengHei"/>
+              <w:sz w:val="24"/>
+              <w:szCs w:val="24"/>
+            </w:rPr>
+            <w:instrText xml:space="preserve"> PAGEREF _Toc31453 \h </w:instrText>
+          </w:r>
+          <w:r>
+            <w:rPr>
+              <w:rFonts w:hint="eastAsia" w:ascii="Microsoft JhengHei" w:hAnsi="Microsoft JhengHei" w:eastAsia="Microsoft JhengHei" w:cs="Microsoft JhengHei"/>
+              <w:sz w:val="24"/>
+              <w:szCs w:val="24"/>
+            </w:rPr>
+            <w:fldChar w:fldCharType="separate"/>
+          </w:r>
+          <w:r>
+            <w:rPr>
+              <w:rFonts w:hint="eastAsia" w:ascii="Microsoft JhengHei" w:hAnsi="Microsoft JhengHei" w:eastAsia="Microsoft JhengHei" w:cs="Microsoft JhengHei"/>
+              <w:sz w:val="24"/>
+              <w:szCs w:val="24"/>
+            </w:rPr>
+            <w:t>4</w:t>
+          </w:r>
+          <w:r>
+            <w:rPr>
+              <w:rFonts w:hint="eastAsia" w:ascii="Microsoft JhengHei" w:hAnsi="Microsoft JhengHei" w:eastAsia="Microsoft JhengHei" w:cs="Microsoft JhengHei"/>
+              <w:sz w:val="24"/>
+              <w:szCs w:val="24"/>
+            </w:rPr>
+            <w:fldChar w:fldCharType="end"/>
+          </w:r>
+          <w:r>
+            <w:rPr>
+              <w:rFonts w:hint="eastAsia" w:ascii="Microsoft JhengHei" w:hAnsi="Microsoft JhengHei" w:eastAsia="Microsoft JhengHei" w:cs="Microsoft JhengHei"/>
+              <w:sz w:val="24"/>
+              <w:szCs w:val="24"/>
+            </w:rPr>
+            <w:fldChar w:fldCharType="end"/>
           </w:r>
         </w:p>
         <w:p>
           <w:pPr>
+            <w:pStyle w:val="15"/>
             <w:tabs>
-              <w:tab w:val="right" w:leader="dot" w:pos="8495"/>
+              <w:tab w:val="right" w:leader="dot" w:pos="8497"/>
             </w:tabs>
-            <w:spacing w:before="71" w:line="196" w:lineRule="auto"/>
-            <w:ind w:left="482"/>
-            <w:rPr>
-              <w:rFonts w:ascii="Calibri" w:hAnsi="Calibri" w:eastAsia="Calibri" w:cs="Calibri"/>
+            <w:rPr>
+              <w:rFonts w:hint="eastAsia" w:ascii="Microsoft JhengHei" w:hAnsi="Microsoft JhengHei" w:eastAsia="Microsoft JhengHei" w:cs="Microsoft JhengHei"/>
               <w:sz w:val="24"/>
               <w:szCs w:val="24"/>
             </w:rPr>
           </w:pPr>
           <w:r>
+            <w:rPr>
+              <w:rFonts w:hint="eastAsia" w:ascii="Microsoft JhengHei" w:hAnsi="Microsoft JhengHei" w:eastAsia="Microsoft JhengHei" w:cs="Microsoft JhengHei"/>
+              <w:sz w:val="24"/>
+              <w:szCs w:val="24"/>
+            </w:rPr>
             <w:fldChar w:fldCharType="begin"/>
           </w:r>
           <w:r>
-            <w:instrText xml:space="preserve"> HYPERLINK \l "bookmark9" </w:instrText>
-          </w:r>
-          <w:r>
+            <w:rPr>
+              <w:rFonts w:hint="eastAsia" w:ascii="Microsoft JhengHei" w:hAnsi="Microsoft JhengHei" w:eastAsia="Microsoft JhengHei" w:cs="Microsoft JhengHei"/>
+              <w:sz w:val="24"/>
+              <w:szCs w:val="24"/>
+            </w:rPr>
+            <w:instrText xml:space="preserve"> HYPERLINK \l _Toc1537 </w:instrText>
+          </w:r>
+          <w:r>
+            <w:rPr>
+              <w:rFonts w:hint="eastAsia" w:ascii="Microsoft JhengHei" w:hAnsi="Microsoft JhengHei" w:eastAsia="Microsoft JhengHei" w:cs="Microsoft JhengHei"/>
+              <w:sz w:val="24"/>
+              <w:szCs w:val="24"/>
+            </w:rPr>
             <w:fldChar w:fldCharType="separate"/>
           </w:r>
           <w:r>
             <w:rPr>
-              <w:rFonts w:ascii="宋体" w:hAnsi="宋体" w:eastAsia="宋体" w:cs="宋体"/>
-              <w:spacing w:val="-1"/>
-              <w:sz w:val="24"/>
-              <w:szCs w:val="24"/>
-            </w:rPr>
-            <w:t>6.2 客户满意度调查的信息来源</w:t>
-          </w:r>
-          <w:r>
-            <w:rPr>
-              <w:rFonts w:ascii="宋体" w:hAnsi="宋体" w:eastAsia="宋体" w:cs="宋体"/>
-              <w:spacing w:val="-40"/>
-              <w:sz w:val="24"/>
-              <w:szCs w:val="24"/>
-            </w:rPr>
-            <w:t xml:space="preserve"> </w:t>
-          </w:r>
-          <w:r>
-            <w:rPr>
-              <w:rFonts w:ascii="宋体" w:hAnsi="宋体" w:eastAsia="宋体" w:cs="宋体"/>
+              <w:rFonts w:hint="eastAsia" w:ascii="Microsoft JhengHei" w:hAnsi="Microsoft JhengHei" w:eastAsia="Microsoft JhengHei" w:cs="Microsoft JhengHei"/>
+              <w:sz w:val="24"/>
+              <w:szCs w:val="24"/>
+            </w:rPr>
+            <w:t>6.1. 客户满意度调查的项目</w:t>
+          </w:r>
+          <w:r>
+            <w:rPr>
+              <w:rFonts w:hint="eastAsia" w:ascii="Microsoft JhengHei" w:hAnsi="Microsoft JhengHei" w:eastAsia="Microsoft JhengHei" w:cs="Microsoft JhengHei"/>
               <w:sz w:val="24"/>
               <w:szCs w:val="24"/>
             </w:rPr>
@@ -1893,7 +2115,39 @@
           </w:r>
           <w:r>
             <w:rPr>
-              <w:rFonts w:ascii="宋体" w:hAnsi="宋体" w:eastAsia="宋体" w:cs="宋体"/>
+              <w:rFonts w:hint="eastAsia" w:ascii="Microsoft JhengHei" w:hAnsi="Microsoft JhengHei" w:eastAsia="Microsoft JhengHei" w:cs="Microsoft JhengHei"/>
+              <w:sz w:val="24"/>
+              <w:szCs w:val="24"/>
+            </w:rPr>
+            <w:fldChar w:fldCharType="begin"/>
+          </w:r>
+          <w:r>
+            <w:rPr>
+              <w:rFonts w:hint="eastAsia" w:ascii="Microsoft JhengHei" w:hAnsi="Microsoft JhengHei" w:eastAsia="Microsoft JhengHei" w:cs="Microsoft JhengHei"/>
+              <w:sz w:val="24"/>
+              <w:szCs w:val="24"/>
+            </w:rPr>
+            <w:instrText xml:space="preserve"> PAGEREF _Toc1537 \h </w:instrText>
+          </w:r>
+          <w:r>
+            <w:rPr>
+              <w:rFonts w:hint="eastAsia" w:ascii="Microsoft JhengHei" w:hAnsi="Microsoft JhengHei" w:eastAsia="Microsoft JhengHei" w:cs="Microsoft JhengHei"/>
+              <w:sz w:val="24"/>
+              <w:szCs w:val="24"/>
+            </w:rPr>
+            <w:fldChar w:fldCharType="separate"/>
+          </w:r>
+          <w:r>
+            <w:rPr>
+              <w:rFonts w:hint="eastAsia" w:ascii="Microsoft JhengHei" w:hAnsi="Microsoft JhengHei" w:eastAsia="Microsoft JhengHei" w:cs="Microsoft JhengHei"/>
+              <w:sz w:val="24"/>
+              <w:szCs w:val="24"/>
+            </w:rPr>
+            <w:t>4</w:t>
+          </w:r>
+          <w:r>
+            <w:rPr>
+              <w:rFonts w:hint="eastAsia" w:ascii="Microsoft JhengHei" w:hAnsi="Microsoft JhengHei" w:eastAsia="Microsoft JhengHei" w:cs="Microsoft JhengHei"/>
               <w:sz w:val="24"/>
               <w:szCs w:val="24"/>
             </w:rPr>
@@ -1901,75 +2155,60 @@
           </w:r>
           <w:r>
             <w:rPr>
-              <w:rFonts w:ascii="Calibri" w:hAnsi="Calibri" w:eastAsia="Calibri" w:cs="Calibri"/>
-              <w:spacing w:val="7"/>
-              <w:sz w:val="24"/>
-              <w:szCs w:val="24"/>
-            </w:rPr>
-            <w:t>2</w:t>
+              <w:rFonts w:hint="eastAsia" w:ascii="Microsoft JhengHei" w:hAnsi="Microsoft JhengHei" w:eastAsia="Microsoft JhengHei" w:cs="Microsoft JhengHei"/>
+              <w:sz w:val="24"/>
+              <w:szCs w:val="24"/>
+            </w:rPr>
+            <w:fldChar w:fldCharType="end"/>
           </w:r>
         </w:p>
         <w:p>
           <w:pPr>
+            <w:pStyle w:val="15"/>
             <w:tabs>
-              <w:tab w:val="right" w:leader="dot" w:pos="8495"/>
+              <w:tab w:val="right" w:leader="dot" w:pos="8497"/>
             </w:tabs>
-            <w:spacing w:before="71" w:line="196" w:lineRule="auto"/>
-            <w:ind w:left="482"/>
-            <w:rPr>
-              <w:rFonts w:ascii="Calibri" w:hAnsi="Calibri" w:eastAsia="Calibri" w:cs="Calibri"/>
+            <w:rPr>
+              <w:rFonts w:hint="eastAsia" w:ascii="Microsoft JhengHei" w:hAnsi="Microsoft JhengHei" w:eastAsia="Microsoft JhengHei" w:cs="Microsoft JhengHei"/>
               <w:sz w:val="24"/>
               <w:szCs w:val="24"/>
             </w:rPr>
           </w:pPr>
           <w:r>
+            <w:rPr>
+              <w:rFonts w:hint="eastAsia" w:ascii="Microsoft JhengHei" w:hAnsi="Microsoft JhengHei" w:eastAsia="Microsoft JhengHei" w:cs="Microsoft JhengHei"/>
+              <w:sz w:val="24"/>
+              <w:szCs w:val="24"/>
+            </w:rPr>
             <w:fldChar w:fldCharType="begin"/>
           </w:r>
           <w:r>
-            <w:instrText xml:space="preserve"> HYPERLINK \l "bookmark10" </w:instrText>
-          </w:r>
-          <w:r>
+            <w:rPr>
+              <w:rFonts w:hint="eastAsia" w:ascii="Microsoft JhengHei" w:hAnsi="Microsoft JhengHei" w:eastAsia="Microsoft JhengHei" w:cs="Microsoft JhengHei"/>
+              <w:sz w:val="24"/>
+              <w:szCs w:val="24"/>
+            </w:rPr>
+            <w:instrText xml:space="preserve"> HYPERLINK \l _Toc10298 </w:instrText>
+          </w:r>
+          <w:r>
+            <w:rPr>
+              <w:rFonts w:hint="eastAsia" w:ascii="Microsoft JhengHei" w:hAnsi="Microsoft JhengHei" w:eastAsia="Microsoft JhengHei" w:cs="Microsoft JhengHei"/>
+              <w:sz w:val="24"/>
+              <w:szCs w:val="24"/>
+            </w:rPr>
             <w:fldChar w:fldCharType="separate"/>
           </w:r>
           <w:r>
             <w:rPr>
-              <w:rFonts w:ascii="宋体" w:hAnsi="宋体" w:eastAsia="宋体" w:cs="宋体"/>
-              <w:spacing w:val="-4"/>
-              <w:sz w:val="24"/>
-              <w:szCs w:val="24"/>
-            </w:rPr>
-            <w:t>6.3</w:t>
-          </w:r>
-          <w:r>
-            <w:rPr>
-              <w:rFonts w:ascii="宋体" w:hAnsi="宋体" w:eastAsia="宋体" w:cs="宋体"/>
-              <w:spacing w:val="15"/>
-              <w:sz w:val="24"/>
-              <w:szCs w:val="24"/>
-            </w:rPr>
-            <w:t xml:space="preserve"> </w:t>
-          </w:r>
-          <w:r>
-            <w:rPr>
-              <w:rFonts w:ascii="宋体" w:hAnsi="宋体" w:eastAsia="宋体" w:cs="宋体"/>
-              <w:spacing w:val="-4"/>
-              <w:sz w:val="24"/>
-              <w:szCs w:val="24"/>
-            </w:rPr>
-            <w:t>调查过程</w:t>
-          </w:r>
-          <w:r>
-            <w:rPr>
-              <w:rFonts w:ascii="宋体" w:hAnsi="宋体" w:eastAsia="宋体" w:cs="宋体"/>
-              <w:spacing w:val="-61"/>
-              <w:sz w:val="24"/>
-              <w:szCs w:val="24"/>
-            </w:rPr>
-            <w:t xml:space="preserve"> </w:t>
-          </w:r>
-          <w:r>
-            <w:rPr>
-              <w:rFonts w:ascii="宋体" w:hAnsi="宋体" w:eastAsia="宋体" w:cs="宋体"/>
+              <w:rFonts w:hint="eastAsia" w:ascii="Microsoft JhengHei" w:hAnsi="Microsoft JhengHei" w:eastAsia="Microsoft JhengHei" w:cs="Microsoft JhengHei"/>
+              <w:sz w:val="24"/>
+              <w:szCs w:val="24"/>
+            </w:rPr>
+            <w:t>6.2. 客户满意度调查的信息来源</w:t>
+          </w:r>
+          <w:r>
+            <w:rPr>
+              <w:rFonts w:hint="eastAsia" w:ascii="Microsoft JhengHei" w:hAnsi="Microsoft JhengHei" w:eastAsia="Microsoft JhengHei" w:cs="Microsoft JhengHei"/>
               <w:sz w:val="24"/>
               <w:szCs w:val="24"/>
             </w:rPr>
@@ -1977,7 +2216,39 @@
           </w:r>
           <w:r>
             <w:rPr>
-              <w:rFonts w:ascii="宋体" w:hAnsi="宋体" w:eastAsia="宋体" w:cs="宋体"/>
+              <w:rFonts w:hint="eastAsia" w:ascii="Microsoft JhengHei" w:hAnsi="Microsoft JhengHei" w:eastAsia="Microsoft JhengHei" w:cs="Microsoft JhengHei"/>
+              <w:sz w:val="24"/>
+              <w:szCs w:val="24"/>
+            </w:rPr>
+            <w:fldChar w:fldCharType="begin"/>
+          </w:r>
+          <w:r>
+            <w:rPr>
+              <w:rFonts w:hint="eastAsia" w:ascii="Microsoft JhengHei" w:hAnsi="Microsoft JhengHei" w:eastAsia="Microsoft JhengHei" w:cs="Microsoft JhengHei"/>
+              <w:sz w:val="24"/>
+              <w:szCs w:val="24"/>
+            </w:rPr>
+            <w:instrText xml:space="preserve"> PAGEREF _Toc10298 \h </w:instrText>
+          </w:r>
+          <w:r>
+            <w:rPr>
+              <w:rFonts w:hint="eastAsia" w:ascii="Microsoft JhengHei" w:hAnsi="Microsoft JhengHei" w:eastAsia="Microsoft JhengHei" w:cs="Microsoft JhengHei"/>
+              <w:sz w:val="24"/>
+              <w:szCs w:val="24"/>
+            </w:rPr>
+            <w:fldChar w:fldCharType="separate"/>
+          </w:r>
+          <w:r>
+            <w:rPr>
+              <w:rFonts w:hint="eastAsia" w:ascii="Microsoft JhengHei" w:hAnsi="Microsoft JhengHei" w:eastAsia="Microsoft JhengHei" w:cs="Microsoft JhengHei"/>
+              <w:sz w:val="24"/>
+              <w:szCs w:val="24"/>
+            </w:rPr>
+            <w:t>5</w:t>
+          </w:r>
+          <w:r>
+            <w:rPr>
+              <w:rFonts w:hint="eastAsia" w:ascii="Microsoft JhengHei" w:hAnsi="Microsoft JhengHei" w:eastAsia="Microsoft JhengHei" w:cs="Microsoft JhengHei"/>
               <w:sz w:val="24"/>
               <w:szCs w:val="24"/>
             </w:rPr>
@@ -1985,57 +2256,60 @@
           </w:r>
           <w:r>
             <w:rPr>
-              <w:rFonts w:ascii="Calibri" w:hAnsi="Calibri" w:eastAsia="Calibri" w:cs="Calibri"/>
-              <w:spacing w:val="10"/>
-              <w:sz w:val="24"/>
-              <w:szCs w:val="24"/>
-            </w:rPr>
-            <w:t>2</w:t>
+              <w:rFonts w:hint="eastAsia" w:ascii="Microsoft JhengHei" w:hAnsi="Microsoft JhengHei" w:eastAsia="Microsoft JhengHei" w:cs="Microsoft JhengHei"/>
+              <w:sz w:val="24"/>
+              <w:szCs w:val="24"/>
+            </w:rPr>
+            <w:fldChar w:fldCharType="end"/>
           </w:r>
         </w:p>
         <w:p>
           <w:pPr>
+            <w:pStyle w:val="15"/>
             <w:tabs>
-              <w:tab w:val="right" w:leader="dot" w:pos="8495"/>
+              <w:tab w:val="right" w:leader="dot" w:pos="8497"/>
             </w:tabs>
-            <w:spacing w:before="71" w:line="196" w:lineRule="auto"/>
-            <w:ind w:left="962"/>
-            <w:rPr>
-              <w:rFonts w:ascii="Calibri" w:hAnsi="Calibri" w:eastAsia="Calibri" w:cs="Calibri"/>
+            <w:rPr>
+              <w:rFonts w:hint="eastAsia" w:ascii="Microsoft JhengHei" w:hAnsi="Microsoft JhengHei" w:eastAsia="Microsoft JhengHei" w:cs="Microsoft JhengHei"/>
               <w:sz w:val="24"/>
               <w:szCs w:val="24"/>
             </w:rPr>
           </w:pPr>
           <w:r>
+            <w:rPr>
+              <w:rFonts w:hint="eastAsia" w:ascii="Microsoft JhengHei" w:hAnsi="Microsoft JhengHei" w:eastAsia="Microsoft JhengHei" w:cs="Microsoft JhengHei"/>
+              <w:sz w:val="24"/>
+              <w:szCs w:val="24"/>
+            </w:rPr>
             <w:fldChar w:fldCharType="begin"/>
           </w:r>
           <w:r>
-            <w:instrText xml:space="preserve"> HYPERLINK \l "bookmark11" </w:instrText>
-          </w:r>
-          <w:r>
+            <w:rPr>
+              <w:rFonts w:hint="eastAsia" w:ascii="Microsoft JhengHei" w:hAnsi="Microsoft JhengHei" w:eastAsia="Microsoft JhengHei" w:cs="Microsoft JhengHei"/>
+              <w:sz w:val="24"/>
+              <w:szCs w:val="24"/>
+            </w:rPr>
+            <w:instrText xml:space="preserve"> HYPERLINK \l _Toc25806 </w:instrText>
+          </w:r>
+          <w:r>
+            <w:rPr>
+              <w:rFonts w:hint="eastAsia" w:ascii="Microsoft JhengHei" w:hAnsi="Microsoft JhengHei" w:eastAsia="Microsoft JhengHei" w:cs="Microsoft JhengHei"/>
+              <w:sz w:val="24"/>
+              <w:szCs w:val="24"/>
+            </w:rPr>
             <w:fldChar w:fldCharType="separate"/>
           </w:r>
           <w:r>
             <w:rPr>
-              <w:rFonts w:ascii="宋体" w:hAnsi="宋体" w:eastAsia="宋体" w:cs="宋体"/>
-              <w:spacing w:val="-1"/>
-              <w:sz w:val="24"/>
-              <w:szCs w:val="24"/>
-            </w:rPr>
-            <w:t>6.3.1 客户满意度调查</w:t>
-          </w:r>
-          <w:r>
-            <w:rPr>
-              <w:rFonts w:ascii="宋体" w:hAnsi="宋体" w:eastAsia="宋体" w:cs="宋体"/>
-              <w:spacing w:val="-47"/>
-              <w:sz w:val="24"/>
-              <w:szCs w:val="24"/>
-            </w:rPr>
-            <w:t xml:space="preserve"> </w:t>
-          </w:r>
-          <w:r>
-            <w:rPr>
-              <w:rFonts w:ascii="宋体" w:hAnsi="宋体" w:eastAsia="宋体" w:cs="宋体"/>
+              <w:rFonts w:hint="eastAsia" w:ascii="Microsoft JhengHei" w:hAnsi="Microsoft JhengHei" w:eastAsia="Microsoft JhengHei" w:cs="Microsoft JhengHei"/>
+              <w:sz w:val="24"/>
+              <w:szCs w:val="24"/>
+            </w:rPr>
+            <w:t>6.3. 调查过程</w:t>
+          </w:r>
+          <w:r>
+            <w:rPr>
+              <w:rFonts w:hint="eastAsia" w:ascii="Microsoft JhengHei" w:hAnsi="Microsoft JhengHei" w:eastAsia="Microsoft JhengHei" w:cs="Microsoft JhengHei"/>
               <w:sz w:val="24"/>
               <w:szCs w:val="24"/>
             </w:rPr>
@@ -2043,7 +2317,39 @@
           </w:r>
           <w:r>
             <w:rPr>
-              <w:rFonts w:ascii="宋体" w:hAnsi="宋体" w:eastAsia="宋体" w:cs="宋体"/>
+              <w:rFonts w:hint="eastAsia" w:ascii="Microsoft JhengHei" w:hAnsi="Microsoft JhengHei" w:eastAsia="Microsoft JhengHei" w:cs="Microsoft JhengHei"/>
+              <w:sz w:val="24"/>
+              <w:szCs w:val="24"/>
+            </w:rPr>
+            <w:fldChar w:fldCharType="begin"/>
+          </w:r>
+          <w:r>
+            <w:rPr>
+              <w:rFonts w:hint="eastAsia" w:ascii="Microsoft JhengHei" w:hAnsi="Microsoft JhengHei" w:eastAsia="Microsoft JhengHei" w:cs="Microsoft JhengHei"/>
+              <w:sz w:val="24"/>
+              <w:szCs w:val="24"/>
+            </w:rPr>
+            <w:instrText xml:space="preserve"> PAGEREF _Toc25806 \h </w:instrText>
+          </w:r>
+          <w:r>
+            <w:rPr>
+              <w:rFonts w:hint="eastAsia" w:ascii="Microsoft JhengHei" w:hAnsi="Microsoft JhengHei" w:eastAsia="Microsoft JhengHei" w:cs="Microsoft JhengHei"/>
+              <w:sz w:val="24"/>
+              <w:szCs w:val="24"/>
+            </w:rPr>
+            <w:fldChar w:fldCharType="separate"/>
+          </w:r>
+          <w:r>
+            <w:rPr>
+              <w:rFonts w:hint="eastAsia" w:ascii="Microsoft JhengHei" w:hAnsi="Microsoft JhengHei" w:eastAsia="Microsoft JhengHei" w:cs="Microsoft JhengHei"/>
+              <w:sz w:val="24"/>
+              <w:szCs w:val="24"/>
+            </w:rPr>
+            <w:t>5</w:t>
+          </w:r>
+          <w:r>
+            <w:rPr>
+              <w:rFonts w:hint="eastAsia" w:ascii="Microsoft JhengHei" w:hAnsi="Microsoft JhengHei" w:eastAsia="Microsoft JhengHei" w:cs="Microsoft JhengHei"/>
               <w:sz w:val="24"/>
               <w:szCs w:val="24"/>
             </w:rPr>
@@ -2051,57 +2357,60 @@
           </w:r>
           <w:r>
             <w:rPr>
-              <w:rFonts w:ascii="Calibri" w:hAnsi="Calibri" w:eastAsia="Calibri" w:cs="Calibri"/>
-              <w:spacing w:val="8"/>
-              <w:sz w:val="24"/>
-              <w:szCs w:val="24"/>
-            </w:rPr>
-            <w:t>2</w:t>
+              <w:rFonts w:hint="eastAsia" w:ascii="Microsoft JhengHei" w:hAnsi="Microsoft JhengHei" w:eastAsia="Microsoft JhengHei" w:cs="Microsoft JhengHei"/>
+              <w:sz w:val="24"/>
+              <w:szCs w:val="24"/>
+            </w:rPr>
+            <w:fldChar w:fldCharType="end"/>
           </w:r>
         </w:p>
         <w:p>
           <w:pPr>
+            <w:pStyle w:val="12"/>
             <w:tabs>
-              <w:tab w:val="right" w:leader="dot" w:pos="8495"/>
+              <w:tab w:val="right" w:leader="dot" w:pos="8497"/>
             </w:tabs>
-            <w:spacing w:before="71" w:line="196" w:lineRule="auto"/>
-            <w:ind w:left="962"/>
-            <w:rPr>
-              <w:rFonts w:ascii="Calibri" w:hAnsi="Calibri" w:eastAsia="Calibri" w:cs="Calibri"/>
+            <w:rPr>
+              <w:rFonts w:hint="eastAsia" w:ascii="Microsoft JhengHei" w:hAnsi="Microsoft JhengHei" w:eastAsia="Microsoft JhengHei" w:cs="Microsoft JhengHei"/>
               <w:sz w:val="24"/>
               <w:szCs w:val="24"/>
             </w:rPr>
           </w:pPr>
           <w:r>
+            <w:rPr>
+              <w:rFonts w:hint="eastAsia" w:ascii="Microsoft JhengHei" w:hAnsi="Microsoft JhengHei" w:eastAsia="Microsoft JhengHei" w:cs="Microsoft JhengHei"/>
+              <w:sz w:val="24"/>
+              <w:szCs w:val="24"/>
+            </w:rPr>
             <w:fldChar w:fldCharType="begin"/>
           </w:r>
           <w:r>
-            <w:instrText xml:space="preserve"> HYPERLINK \l "bookmark12" </w:instrText>
-          </w:r>
-          <w:r>
+            <w:rPr>
+              <w:rFonts w:hint="eastAsia" w:ascii="Microsoft JhengHei" w:hAnsi="Microsoft JhengHei" w:eastAsia="Microsoft JhengHei" w:cs="Microsoft JhengHei"/>
+              <w:sz w:val="24"/>
+              <w:szCs w:val="24"/>
+            </w:rPr>
+            <w:instrText xml:space="preserve"> HYPERLINK \l _Toc15048 </w:instrText>
+          </w:r>
+          <w:r>
+            <w:rPr>
+              <w:rFonts w:hint="eastAsia" w:ascii="Microsoft JhengHei" w:hAnsi="Microsoft JhengHei" w:eastAsia="Microsoft JhengHei" w:cs="Microsoft JhengHei"/>
+              <w:sz w:val="24"/>
+              <w:szCs w:val="24"/>
+            </w:rPr>
             <w:fldChar w:fldCharType="separate"/>
           </w:r>
           <w:r>
             <w:rPr>
-              <w:rFonts w:ascii="宋体" w:hAnsi="宋体" w:eastAsia="宋体" w:cs="宋体"/>
-              <w:spacing w:val="-1"/>
-              <w:sz w:val="24"/>
-              <w:szCs w:val="24"/>
-            </w:rPr>
-            <w:t>6.3.2 客户满意度调查项目</w:t>
-          </w:r>
-          <w:r>
-            <w:rPr>
-              <w:rFonts w:ascii="宋体" w:hAnsi="宋体" w:eastAsia="宋体" w:cs="宋体"/>
-              <w:spacing w:val="-41"/>
-              <w:sz w:val="24"/>
-              <w:szCs w:val="24"/>
-            </w:rPr>
-            <w:t xml:space="preserve"> </w:t>
-          </w:r>
-          <w:r>
-            <w:rPr>
-              <w:rFonts w:ascii="宋体" w:hAnsi="宋体" w:eastAsia="宋体" w:cs="宋体"/>
+              <w:rFonts w:hint="eastAsia" w:ascii="Microsoft JhengHei" w:hAnsi="Microsoft JhengHei" w:eastAsia="Microsoft JhengHei" w:cs="Microsoft JhengHei"/>
+              <w:sz w:val="24"/>
+              <w:szCs w:val="24"/>
+            </w:rPr>
+            <w:t>6.3.1. 客户满意度调查</w:t>
+          </w:r>
+          <w:r>
+            <w:rPr>
+              <w:rFonts w:hint="eastAsia" w:ascii="Microsoft JhengHei" w:hAnsi="Microsoft JhengHei" w:eastAsia="Microsoft JhengHei" w:cs="Microsoft JhengHei"/>
               <w:sz w:val="24"/>
               <w:szCs w:val="24"/>
             </w:rPr>
@@ -2109,7 +2418,39 @@
           </w:r>
           <w:r>
             <w:rPr>
-              <w:rFonts w:ascii="宋体" w:hAnsi="宋体" w:eastAsia="宋体" w:cs="宋体"/>
+              <w:rFonts w:hint="eastAsia" w:ascii="Microsoft JhengHei" w:hAnsi="Microsoft JhengHei" w:eastAsia="Microsoft JhengHei" w:cs="Microsoft JhengHei"/>
+              <w:sz w:val="24"/>
+              <w:szCs w:val="24"/>
+            </w:rPr>
+            <w:fldChar w:fldCharType="begin"/>
+          </w:r>
+          <w:r>
+            <w:rPr>
+              <w:rFonts w:hint="eastAsia" w:ascii="Microsoft JhengHei" w:hAnsi="Microsoft JhengHei" w:eastAsia="Microsoft JhengHei" w:cs="Microsoft JhengHei"/>
+              <w:sz w:val="24"/>
+              <w:szCs w:val="24"/>
+            </w:rPr>
+            <w:instrText xml:space="preserve"> PAGEREF _Toc15048 \h </w:instrText>
+          </w:r>
+          <w:r>
+            <w:rPr>
+              <w:rFonts w:hint="eastAsia" w:ascii="Microsoft JhengHei" w:hAnsi="Microsoft JhengHei" w:eastAsia="Microsoft JhengHei" w:cs="Microsoft JhengHei"/>
+              <w:sz w:val="24"/>
+              <w:szCs w:val="24"/>
+            </w:rPr>
+            <w:fldChar w:fldCharType="separate"/>
+          </w:r>
+          <w:r>
+            <w:rPr>
+              <w:rFonts w:hint="eastAsia" w:ascii="Microsoft JhengHei" w:hAnsi="Microsoft JhengHei" w:eastAsia="Microsoft JhengHei" w:cs="Microsoft JhengHei"/>
+              <w:sz w:val="24"/>
+              <w:szCs w:val="24"/>
+            </w:rPr>
+            <w:t>5</w:t>
+          </w:r>
+          <w:r>
+            <w:rPr>
+              <w:rFonts w:hint="eastAsia" w:ascii="Microsoft JhengHei" w:hAnsi="Microsoft JhengHei" w:eastAsia="Microsoft JhengHei" w:cs="Microsoft JhengHei"/>
               <w:sz w:val="24"/>
               <w:szCs w:val="24"/>
             </w:rPr>
@@ -2117,57 +2458,60 @@
           </w:r>
           <w:r>
             <w:rPr>
-              <w:rFonts w:ascii="Calibri" w:hAnsi="Calibri" w:eastAsia="Calibri" w:cs="Calibri"/>
-              <w:spacing w:val="7"/>
-              <w:sz w:val="24"/>
-              <w:szCs w:val="24"/>
-            </w:rPr>
-            <w:t>2</w:t>
+              <w:rFonts w:hint="eastAsia" w:ascii="Microsoft JhengHei" w:hAnsi="Microsoft JhengHei" w:eastAsia="Microsoft JhengHei" w:cs="Microsoft JhengHei"/>
+              <w:sz w:val="24"/>
+              <w:szCs w:val="24"/>
+            </w:rPr>
+            <w:fldChar w:fldCharType="end"/>
           </w:r>
         </w:p>
         <w:p>
           <w:pPr>
+            <w:pStyle w:val="12"/>
             <w:tabs>
-              <w:tab w:val="right" w:leader="dot" w:pos="8495"/>
+              <w:tab w:val="right" w:leader="dot" w:pos="8497"/>
             </w:tabs>
-            <w:spacing w:before="71" w:line="196" w:lineRule="auto"/>
-            <w:ind w:left="962"/>
-            <w:rPr>
-              <w:rFonts w:ascii="Calibri" w:hAnsi="Calibri" w:eastAsia="Calibri" w:cs="Calibri"/>
+            <w:rPr>
+              <w:rFonts w:hint="eastAsia" w:ascii="Microsoft JhengHei" w:hAnsi="Microsoft JhengHei" w:eastAsia="Microsoft JhengHei" w:cs="Microsoft JhengHei"/>
               <w:sz w:val="24"/>
               <w:szCs w:val="24"/>
             </w:rPr>
           </w:pPr>
           <w:r>
+            <w:rPr>
+              <w:rFonts w:hint="eastAsia" w:ascii="Microsoft JhengHei" w:hAnsi="Microsoft JhengHei" w:eastAsia="Microsoft JhengHei" w:cs="Microsoft JhengHei"/>
+              <w:sz w:val="24"/>
+              <w:szCs w:val="24"/>
+            </w:rPr>
             <w:fldChar w:fldCharType="begin"/>
           </w:r>
           <w:r>
-            <w:instrText xml:space="preserve"> HYPERLINK \l "bookmark13" </w:instrText>
-          </w:r>
-          <w:r>
+            <w:rPr>
+              <w:rFonts w:hint="eastAsia" w:ascii="Microsoft JhengHei" w:hAnsi="Microsoft JhengHei" w:eastAsia="Microsoft JhengHei" w:cs="Microsoft JhengHei"/>
+              <w:sz w:val="24"/>
+              <w:szCs w:val="24"/>
+            </w:rPr>
+            <w:instrText xml:space="preserve"> HYPERLINK \l _Toc30060 </w:instrText>
+          </w:r>
+          <w:r>
+            <w:rPr>
+              <w:rFonts w:hint="eastAsia" w:ascii="Microsoft JhengHei" w:hAnsi="Microsoft JhengHei" w:eastAsia="Microsoft JhengHei" w:cs="Microsoft JhengHei"/>
+              <w:sz w:val="24"/>
+              <w:szCs w:val="24"/>
+            </w:rPr>
             <w:fldChar w:fldCharType="separate"/>
           </w:r>
           <w:r>
             <w:rPr>
-              <w:rFonts w:ascii="宋体" w:hAnsi="宋体" w:eastAsia="宋体" w:cs="宋体"/>
-              <w:spacing w:val="-1"/>
-              <w:sz w:val="24"/>
-              <w:szCs w:val="24"/>
-            </w:rPr>
-            <w:t>6.3.3 客户满意度每项分数</w:t>
-          </w:r>
-          <w:r>
-            <w:rPr>
-              <w:rFonts w:ascii="宋体" w:hAnsi="宋体" w:eastAsia="宋体" w:cs="宋体"/>
-              <w:spacing w:val="-41"/>
-              <w:sz w:val="24"/>
-              <w:szCs w:val="24"/>
-            </w:rPr>
-            <w:t xml:space="preserve"> </w:t>
-          </w:r>
-          <w:r>
-            <w:rPr>
-              <w:rFonts w:ascii="宋体" w:hAnsi="宋体" w:eastAsia="宋体" w:cs="宋体"/>
+              <w:rFonts w:hint="eastAsia" w:ascii="Microsoft JhengHei" w:hAnsi="Microsoft JhengHei" w:eastAsia="Microsoft JhengHei" w:cs="Microsoft JhengHei"/>
+              <w:sz w:val="24"/>
+              <w:szCs w:val="24"/>
+            </w:rPr>
+            <w:t>6.3.2. 客户满意度调查项目</w:t>
+          </w:r>
+          <w:r>
+            <w:rPr>
+              <w:rFonts w:hint="eastAsia" w:ascii="Microsoft JhengHei" w:hAnsi="Microsoft JhengHei" w:eastAsia="Microsoft JhengHei" w:cs="Microsoft JhengHei"/>
               <w:sz w:val="24"/>
               <w:szCs w:val="24"/>
             </w:rPr>
@@ -2175,7 +2519,39 @@
           </w:r>
           <w:r>
             <w:rPr>
-              <w:rFonts w:ascii="宋体" w:hAnsi="宋体" w:eastAsia="宋体" w:cs="宋体"/>
+              <w:rFonts w:hint="eastAsia" w:ascii="Microsoft JhengHei" w:hAnsi="Microsoft JhengHei" w:eastAsia="Microsoft JhengHei" w:cs="Microsoft JhengHei"/>
+              <w:sz w:val="24"/>
+              <w:szCs w:val="24"/>
+            </w:rPr>
+            <w:fldChar w:fldCharType="begin"/>
+          </w:r>
+          <w:r>
+            <w:rPr>
+              <w:rFonts w:hint="eastAsia" w:ascii="Microsoft JhengHei" w:hAnsi="Microsoft JhengHei" w:eastAsia="Microsoft JhengHei" w:cs="Microsoft JhengHei"/>
+              <w:sz w:val="24"/>
+              <w:szCs w:val="24"/>
+            </w:rPr>
+            <w:instrText xml:space="preserve"> PAGEREF _Toc30060 \h </w:instrText>
+          </w:r>
+          <w:r>
+            <w:rPr>
+              <w:rFonts w:hint="eastAsia" w:ascii="Microsoft JhengHei" w:hAnsi="Microsoft JhengHei" w:eastAsia="Microsoft JhengHei" w:cs="Microsoft JhengHei"/>
+              <w:sz w:val="24"/>
+              <w:szCs w:val="24"/>
+            </w:rPr>
+            <w:fldChar w:fldCharType="separate"/>
+          </w:r>
+          <w:r>
+            <w:rPr>
+              <w:rFonts w:hint="eastAsia" w:ascii="Microsoft JhengHei" w:hAnsi="Microsoft JhengHei" w:eastAsia="Microsoft JhengHei" w:cs="Microsoft JhengHei"/>
+              <w:sz w:val="24"/>
+              <w:szCs w:val="24"/>
+            </w:rPr>
+            <w:t>5</w:t>
+          </w:r>
+          <w:r>
+            <w:rPr>
+              <w:rFonts w:hint="eastAsia" w:ascii="Microsoft JhengHei" w:hAnsi="Microsoft JhengHei" w:eastAsia="Microsoft JhengHei" w:cs="Microsoft JhengHei"/>
               <w:sz w:val="24"/>
               <w:szCs w:val="24"/>
             </w:rPr>
@@ -2183,57 +2559,60 @@
           </w:r>
           <w:r>
             <w:rPr>
-              <w:rFonts w:ascii="Calibri" w:hAnsi="Calibri" w:eastAsia="Calibri" w:cs="Calibri"/>
-              <w:spacing w:val="7"/>
-              <w:sz w:val="24"/>
-              <w:szCs w:val="24"/>
-            </w:rPr>
-            <w:t>2</w:t>
+              <w:rFonts w:hint="eastAsia" w:ascii="Microsoft JhengHei" w:hAnsi="Microsoft JhengHei" w:eastAsia="Microsoft JhengHei" w:cs="Microsoft JhengHei"/>
+              <w:sz w:val="24"/>
+              <w:szCs w:val="24"/>
+            </w:rPr>
+            <w:fldChar w:fldCharType="end"/>
           </w:r>
         </w:p>
         <w:p>
           <w:pPr>
+            <w:pStyle w:val="12"/>
             <w:tabs>
-              <w:tab w:val="right" w:leader="dot" w:pos="8495"/>
+              <w:tab w:val="right" w:leader="dot" w:pos="8497"/>
             </w:tabs>
-            <w:spacing w:before="71" w:line="196" w:lineRule="auto"/>
-            <w:ind w:left="962"/>
-            <w:rPr>
-              <w:rFonts w:ascii="Calibri" w:hAnsi="Calibri" w:eastAsia="Calibri" w:cs="Calibri"/>
+            <w:rPr>
+              <w:rFonts w:hint="eastAsia" w:ascii="Microsoft JhengHei" w:hAnsi="Microsoft JhengHei" w:eastAsia="Microsoft JhengHei" w:cs="Microsoft JhengHei"/>
               <w:sz w:val="24"/>
               <w:szCs w:val="24"/>
             </w:rPr>
           </w:pPr>
           <w:r>
+            <w:rPr>
+              <w:rFonts w:hint="eastAsia" w:ascii="Microsoft JhengHei" w:hAnsi="Microsoft JhengHei" w:eastAsia="Microsoft JhengHei" w:cs="Microsoft JhengHei"/>
+              <w:sz w:val="24"/>
+              <w:szCs w:val="24"/>
+            </w:rPr>
             <w:fldChar w:fldCharType="begin"/>
           </w:r>
           <w:r>
-            <w:instrText xml:space="preserve"> HYPERLINK \l "bookmark14" </w:instrText>
-          </w:r>
-          <w:r>
+            <w:rPr>
+              <w:rFonts w:hint="eastAsia" w:ascii="Microsoft JhengHei" w:hAnsi="Microsoft JhengHei" w:eastAsia="Microsoft JhengHei" w:cs="Microsoft JhengHei"/>
+              <w:sz w:val="24"/>
+              <w:szCs w:val="24"/>
+            </w:rPr>
+            <w:instrText xml:space="preserve"> HYPERLINK \l _Toc12471 </w:instrText>
+          </w:r>
+          <w:r>
+            <w:rPr>
+              <w:rFonts w:hint="eastAsia" w:ascii="Microsoft JhengHei" w:hAnsi="Microsoft JhengHei" w:eastAsia="Microsoft JhengHei" w:cs="Microsoft JhengHei"/>
+              <w:sz w:val="24"/>
+              <w:szCs w:val="24"/>
+            </w:rPr>
             <w:fldChar w:fldCharType="separate"/>
           </w:r>
           <w:r>
             <w:rPr>
-              <w:rFonts w:ascii="宋体" w:hAnsi="宋体" w:eastAsia="宋体" w:cs="宋体"/>
-              <w:spacing w:val="-1"/>
-              <w:sz w:val="24"/>
-              <w:szCs w:val="24"/>
-            </w:rPr>
-            <w:t>6.3.4 统计满意度得分</w:t>
-          </w:r>
-          <w:r>
-            <w:rPr>
-              <w:rFonts w:ascii="宋体" w:hAnsi="宋体" w:eastAsia="宋体" w:cs="宋体"/>
-              <w:spacing w:val="-47"/>
-              <w:sz w:val="24"/>
-              <w:szCs w:val="24"/>
-            </w:rPr>
-            <w:t xml:space="preserve"> </w:t>
-          </w:r>
-          <w:r>
-            <w:rPr>
-              <w:rFonts w:ascii="宋体" w:hAnsi="宋体" w:eastAsia="宋体" w:cs="宋体"/>
+              <w:rFonts w:hint="eastAsia" w:ascii="Microsoft JhengHei" w:hAnsi="Microsoft JhengHei" w:eastAsia="Microsoft JhengHei" w:cs="Microsoft JhengHei"/>
+              <w:sz w:val="24"/>
+              <w:szCs w:val="24"/>
+            </w:rPr>
+            <w:t>6.3.3. 客户满意度每项分数</w:t>
+          </w:r>
+          <w:r>
+            <w:rPr>
+              <w:rFonts w:hint="eastAsia" w:ascii="Microsoft JhengHei" w:hAnsi="Microsoft JhengHei" w:eastAsia="Microsoft JhengHei" w:cs="Microsoft JhengHei"/>
               <w:sz w:val="24"/>
               <w:szCs w:val="24"/>
             </w:rPr>
@@ -2241,7 +2620,39 @@
           </w:r>
           <w:r>
             <w:rPr>
-              <w:rFonts w:ascii="宋体" w:hAnsi="宋体" w:eastAsia="宋体" w:cs="宋体"/>
+              <w:rFonts w:hint="eastAsia" w:ascii="Microsoft JhengHei" w:hAnsi="Microsoft JhengHei" w:eastAsia="Microsoft JhengHei" w:cs="Microsoft JhengHei"/>
+              <w:sz w:val="24"/>
+              <w:szCs w:val="24"/>
+            </w:rPr>
+            <w:fldChar w:fldCharType="begin"/>
+          </w:r>
+          <w:r>
+            <w:rPr>
+              <w:rFonts w:hint="eastAsia" w:ascii="Microsoft JhengHei" w:hAnsi="Microsoft JhengHei" w:eastAsia="Microsoft JhengHei" w:cs="Microsoft JhengHei"/>
+              <w:sz w:val="24"/>
+              <w:szCs w:val="24"/>
+            </w:rPr>
+            <w:instrText xml:space="preserve"> PAGEREF _Toc12471 \h </w:instrText>
+          </w:r>
+          <w:r>
+            <w:rPr>
+              <w:rFonts w:hint="eastAsia" w:ascii="Microsoft JhengHei" w:hAnsi="Microsoft JhengHei" w:eastAsia="Microsoft JhengHei" w:cs="Microsoft JhengHei"/>
+              <w:sz w:val="24"/>
+              <w:szCs w:val="24"/>
+            </w:rPr>
+            <w:fldChar w:fldCharType="separate"/>
+          </w:r>
+          <w:r>
+            <w:rPr>
+              <w:rFonts w:hint="eastAsia" w:ascii="Microsoft JhengHei" w:hAnsi="Microsoft JhengHei" w:eastAsia="Microsoft JhengHei" w:cs="Microsoft JhengHei"/>
+              <w:sz w:val="24"/>
+              <w:szCs w:val="24"/>
+            </w:rPr>
+            <w:t>5</w:t>
+          </w:r>
+          <w:r>
+            <w:rPr>
+              <w:rFonts w:hint="eastAsia" w:ascii="Microsoft JhengHei" w:hAnsi="Microsoft JhengHei" w:eastAsia="Microsoft JhengHei" w:cs="Microsoft JhengHei"/>
               <w:sz w:val="24"/>
               <w:szCs w:val="24"/>
             </w:rPr>
@@ -2249,75 +2660,60 @@
           </w:r>
           <w:r>
             <w:rPr>
-              <w:rFonts w:ascii="Calibri" w:hAnsi="Calibri" w:eastAsia="Calibri" w:cs="Calibri"/>
-              <w:spacing w:val="8"/>
-              <w:sz w:val="24"/>
-              <w:szCs w:val="24"/>
-            </w:rPr>
-            <w:t>3</w:t>
+              <w:rFonts w:hint="eastAsia" w:ascii="Microsoft JhengHei" w:hAnsi="Microsoft JhengHei" w:eastAsia="Microsoft JhengHei" w:cs="Microsoft JhengHei"/>
+              <w:sz w:val="24"/>
+              <w:szCs w:val="24"/>
+            </w:rPr>
+            <w:fldChar w:fldCharType="end"/>
           </w:r>
         </w:p>
         <w:p>
           <w:pPr>
+            <w:pStyle w:val="12"/>
             <w:tabs>
-              <w:tab w:val="right" w:leader="dot" w:pos="8495"/>
+              <w:tab w:val="right" w:leader="dot" w:pos="8497"/>
             </w:tabs>
-            <w:spacing w:before="71" w:line="196" w:lineRule="auto"/>
-            <w:ind w:left="962"/>
-            <w:rPr>
-              <w:rFonts w:ascii="Calibri" w:hAnsi="Calibri" w:eastAsia="Calibri" w:cs="Calibri"/>
+            <w:rPr>
+              <w:rFonts w:hint="eastAsia" w:ascii="Microsoft JhengHei" w:hAnsi="Microsoft JhengHei" w:eastAsia="Microsoft JhengHei" w:cs="Microsoft JhengHei"/>
               <w:sz w:val="24"/>
               <w:szCs w:val="24"/>
             </w:rPr>
           </w:pPr>
           <w:r>
+            <w:rPr>
+              <w:rFonts w:hint="eastAsia" w:ascii="Microsoft JhengHei" w:hAnsi="Microsoft JhengHei" w:eastAsia="Microsoft JhengHei" w:cs="Microsoft JhengHei"/>
+              <w:sz w:val="24"/>
+              <w:szCs w:val="24"/>
+            </w:rPr>
             <w:fldChar w:fldCharType="begin"/>
           </w:r>
           <w:r>
-            <w:instrText xml:space="preserve"> HYPERLINK \l "bookmark15" </w:instrText>
-          </w:r>
-          <w:r>
+            <w:rPr>
+              <w:rFonts w:hint="eastAsia" w:ascii="Microsoft JhengHei" w:hAnsi="Microsoft JhengHei" w:eastAsia="Microsoft JhengHei" w:cs="Microsoft JhengHei"/>
+              <w:sz w:val="24"/>
+              <w:szCs w:val="24"/>
+            </w:rPr>
+            <w:instrText xml:space="preserve"> HYPERLINK \l _Toc6756 </w:instrText>
+          </w:r>
+          <w:r>
+            <w:rPr>
+              <w:rFonts w:hint="eastAsia" w:ascii="Microsoft JhengHei" w:hAnsi="Microsoft JhengHei" w:eastAsia="Microsoft JhengHei" w:cs="Microsoft JhengHei"/>
+              <w:sz w:val="24"/>
+              <w:szCs w:val="24"/>
+            </w:rPr>
             <w:fldChar w:fldCharType="separate"/>
           </w:r>
           <w:r>
             <w:rPr>
-              <w:rFonts w:ascii="宋体" w:hAnsi="宋体" w:eastAsia="宋体" w:cs="宋体"/>
-              <w:spacing w:val="-5"/>
-              <w:sz w:val="24"/>
-              <w:szCs w:val="24"/>
-            </w:rPr>
-            <w:t>6.3.5</w:t>
-          </w:r>
-          <w:r>
-            <w:rPr>
-              <w:rFonts w:ascii="宋体" w:hAnsi="宋体" w:eastAsia="宋体" w:cs="宋体"/>
-              <w:spacing w:val="22"/>
-              <w:sz w:val="24"/>
-              <w:szCs w:val="24"/>
-            </w:rPr>
-            <w:t xml:space="preserve"> </w:t>
-          </w:r>
-          <w:r>
-            <w:rPr>
-              <w:rFonts w:ascii="宋体" w:hAnsi="宋体" w:eastAsia="宋体" w:cs="宋体"/>
-              <w:spacing w:val="-5"/>
-              <w:sz w:val="24"/>
-              <w:szCs w:val="24"/>
-            </w:rPr>
-            <w:t>改进</w:t>
-          </w:r>
-          <w:r>
-            <w:rPr>
-              <w:rFonts w:ascii="宋体" w:hAnsi="宋体" w:eastAsia="宋体" w:cs="宋体"/>
-              <w:spacing w:val="-59"/>
-              <w:sz w:val="24"/>
-              <w:szCs w:val="24"/>
-            </w:rPr>
-            <w:t xml:space="preserve"> </w:t>
-          </w:r>
-          <w:r>
-            <w:rPr>
-              <w:rFonts w:ascii="宋体" w:hAnsi="宋体" w:eastAsia="宋体" w:cs="宋体"/>
+              <w:rFonts w:hint="eastAsia" w:ascii="Microsoft JhengHei" w:hAnsi="Microsoft JhengHei" w:eastAsia="Microsoft JhengHei" w:cs="Microsoft JhengHei"/>
+              <w:sz w:val="24"/>
+              <w:szCs w:val="24"/>
+            </w:rPr>
+            <w:t>6.3.4. 统计满意度得分</w:t>
+          </w:r>
+          <w:r>
+            <w:rPr>
+              <w:rFonts w:hint="eastAsia" w:ascii="Microsoft JhengHei" w:hAnsi="Microsoft JhengHei" w:eastAsia="Microsoft JhengHei" w:cs="Microsoft JhengHei"/>
               <w:sz w:val="24"/>
               <w:szCs w:val="24"/>
             </w:rPr>
@@ -2325,7 +2721,39 @@
           </w:r>
           <w:r>
             <w:rPr>
-              <w:rFonts w:ascii="宋体" w:hAnsi="宋体" w:eastAsia="宋体" w:cs="宋体"/>
+              <w:rFonts w:hint="eastAsia" w:ascii="Microsoft JhengHei" w:hAnsi="Microsoft JhengHei" w:eastAsia="Microsoft JhengHei" w:cs="Microsoft JhengHei"/>
+              <w:sz w:val="24"/>
+              <w:szCs w:val="24"/>
+            </w:rPr>
+            <w:fldChar w:fldCharType="begin"/>
+          </w:r>
+          <w:r>
+            <w:rPr>
+              <w:rFonts w:hint="eastAsia" w:ascii="Microsoft JhengHei" w:hAnsi="Microsoft JhengHei" w:eastAsia="Microsoft JhengHei" w:cs="Microsoft JhengHei"/>
+              <w:sz w:val="24"/>
+              <w:szCs w:val="24"/>
+            </w:rPr>
+            <w:instrText xml:space="preserve"> PAGEREF _Toc6756 \h </w:instrText>
+          </w:r>
+          <w:r>
+            <w:rPr>
+              <w:rFonts w:hint="eastAsia" w:ascii="Microsoft JhengHei" w:hAnsi="Microsoft JhengHei" w:eastAsia="Microsoft JhengHei" w:cs="Microsoft JhengHei"/>
+              <w:sz w:val="24"/>
+              <w:szCs w:val="24"/>
+            </w:rPr>
+            <w:fldChar w:fldCharType="separate"/>
+          </w:r>
+          <w:r>
+            <w:rPr>
+              <w:rFonts w:hint="eastAsia" w:ascii="Microsoft JhengHei" w:hAnsi="Microsoft JhengHei" w:eastAsia="Microsoft JhengHei" w:cs="Microsoft JhengHei"/>
+              <w:sz w:val="24"/>
+              <w:szCs w:val="24"/>
+            </w:rPr>
+            <w:t>6</w:t>
+          </w:r>
+          <w:r>
+            <w:rPr>
+              <w:rFonts w:hint="eastAsia" w:ascii="Microsoft JhengHei" w:hAnsi="Microsoft JhengHei" w:eastAsia="Microsoft JhengHei" w:cs="Microsoft JhengHei"/>
               <w:sz w:val="24"/>
               <w:szCs w:val="24"/>
             </w:rPr>
@@ -2333,57 +2761,60 @@
           </w:r>
           <w:r>
             <w:rPr>
-              <w:rFonts w:ascii="Calibri" w:hAnsi="Calibri" w:eastAsia="Calibri" w:cs="Calibri"/>
-              <w:spacing w:val="10"/>
-              <w:sz w:val="24"/>
-              <w:szCs w:val="24"/>
-            </w:rPr>
-            <w:t>3</w:t>
+              <w:rFonts w:hint="eastAsia" w:ascii="Microsoft JhengHei" w:hAnsi="Microsoft JhengHei" w:eastAsia="Microsoft JhengHei" w:cs="Microsoft JhengHei"/>
+              <w:sz w:val="24"/>
+              <w:szCs w:val="24"/>
+            </w:rPr>
+            <w:fldChar w:fldCharType="end"/>
           </w:r>
         </w:p>
         <w:p>
           <w:pPr>
+            <w:pStyle w:val="12"/>
             <w:tabs>
-              <w:tab w:val="right" w:leader="dot" w:pos="8495"/>
+              <w:tab w:val="right" w:leader="dot" w:pos="8497"/>
             </w:tabs>
-            <w:spacing w:before="72" w:line="196" w:lineRule="auto"/>
-            <w:ind w:left="6"/>
-            <w:rPr>
-              <w:rFonts w:ascii="Times New Roman" w:hAnsi="Times New Roman" w:eastAsia="Times New Roman" w:cs="Times New Roman"/>
+            <w:rPr>
+              <w:rFonts w:hint="eastAsia" w:ascii="Microsoft JhengHei" w:hAnsi="Microsoft JhengHei" w:eastAsia="Microsoft JhengHei" w:cs="Microsoft JhengHei"/>
               <w:sz w:val="24"/>
               <w:szCs w:val="24"/>
             </w:rPr>
           </w:pPr>
           <w:r>
+            <w:rPr>
+              <w:rFonts w:hint="eastAsia" w:ascii="Microsoft JhengHei" w:hAnsi="Microsoft JhengHei" w:eastAsia="Microsoft JhengHei" w:cs="Microsoft JhengHei"/>
+              <w:sz w:val="24"/>
+              <w:szCs w:val="24"/>
+            </w:rPr>
             <w:fldChar w:fldCharType="begin"/>
           </w:r>
           <w:r>
-            <w:instrText xml:space="preserve"> HYPERLINK \l "bookmark16" </w:instrText>
-          </w:r>
-          <w:r>
+            <w:rPr>
+              <w:rFonts w:hint="eastAsia" w:ascii="Microsoft JhengHei" w:hAnsi="Microsoft JhengHei" w:eastAsia="Microsoft JhengHei" w:cs="Microsoft JhengHei"/>
+              <w:sz w:val="24"/>
+              <w:szCs w:val="24"/>
+            </w:rPr>
+            <w:instrText xml:space="preserve"> HYPERLINK \l _Toc13087 </w:instrText>
+          </w:r>
+          <w:r>
+            <w:rPr>
+              <w:rFonts w:hint="eastAsia" w:ascii="Microsoft JhengHei" w:hAnsi="Microsoft JhengHei" w:eastAsia="Microsoft JhengHei" w:cs="Microsoft JhengHei"/>
+              <w:sz w:val="24"/>
+              <w:szCs w:val="24"/>
+            </w:rPr>
             <w:fldChar w:fldCharType="separate"/>
           </w:r>
           <w:r>
             <w:rPr>
-              <w:rFonts w:ascii="宋体" w:hAnsi="宋体" w:eastAsia="宋体" w:cs="宋体"/>
-              <w:spacing w:val="-3"/>
-              <w:sz w:val="24"/>
-              <w:szCs w:val="24"/>
-            </w:rPr>
-            <w:t>7. 相关文档</w:t>
-          </w:r>
-          <w:r>
-            <w:rPr>
-              <w:rFonts w:ascii="宋体" w:hAnsi="宋体" w:eastAsia="宋体" w:cs="宋体"/>
-              <w:spacing w:val="-55"/>
-              <w:sz w:val="24"/>
-              <w:szCs w:val="24"/>
-            </w:rPr>
-            <w:t xml:space="preserve"> </w:t>
-          </w:r>
-          <w:r>
-            <w:rPr>
-              <w:rFonts w:ascii="宋体" w:hAnsi="宋体" w:eastAsia="宋体" w:cs="宋体"/>
+              <w:rFonts w:hint="eastAsia" w:ascii="Microsoft JhengHei" w:hAnsi="Microsoft JhengHei" w:eastAsia="Microsoft JhengHei" w:cs="Microsoft JhengHei"/>
+              <w:sz w:val="24"/>
+              <w:szCs w:val="24"/>
+            </w:rPr>
+            <w:t>6.3.5. 改进</w:t>
+          </w:r>
+          <w:r>
+            <w:rPr>
+              <w:rFonts w:hint="eastAsia" w:ascii="Microsoft JhengHei" w:hAnsi="Microsoft JhengHei" w:eastAsia="Microsoft JhengHei" w:cs="Microsoft JhengHei"/>
               <w:sz w:val="24"/>
               <w:szCs w:val="24"/>
             </w:rPr>
@@ -2391,7 +2822,39 @@
           </w:r>
           <w:r>
             <w:rPr>
-              <w:rFonts w:ascii="宋体" w:hAnsi="宋体" w:eastAsia="宋体" w:cs="宋体"/>
+              <w:rFonts w:hint="eastAsia" w:ascii="Microsoft JhengHei" w:hAnsi="Microsoft JhengHei" w:eastAsia="Microsoft JhengHei" w:cs="Microsoft JhengHei"/>
+              <w:sz w:val="24"/>
+              <w:szCs w:val="24"/>
+            </w:rPr>
+            <w:fldChar w:fldCharType="begin"/>
+          </w:r>
+          <w:r>
+            <w:rPr>
+              <w:rFonts w:hint="eastAsia" w:ascii="Microsoft JhengHei" w:hAnsi="Microsoft JhengHei" w:eastAsia="Microsoft JhengHei" w:cs="Microsoft JhengHei"/>
+              <w:sz w:val="24"/>
+              <w:szCs w:val="24"/>
+            </w:rPr>
+            <w:instrText xml:space="preserve"> PAGEREF _Toc13087 \h </w:instrText>
+          </w:r>
+          <w:r>
+            <w:rPr>
+              <w:rFonts w:hint="eastAsia" w:ascii="Microsoft JhengHei" w:hAnsi="Microsoft JhengHei" w:eastAsia="Microsoft JhengHei" w:cs="Microsoft JhengHei"/>
+              <w:sz w:val="24"/>
+              <w:szCs w:val="24"/>
+            </w:rPr>
+            <w:fldChar w:fldCharType="separate"/>
+          </w:r>
+          <w:r>
+            <w:rPr>
+              <w:rFonts w:hint="eastAsia" w:ascii="Microsoft JhengHei" w:hAnsi="Microsoft JhengHei" w:eastAsia="Microsoft JhengHei" w:cs="Microsoft JhengHei"/>
+              <w:sz w:val="24"/>
+              <w:szCs w:val="24"/>
+            </w:rPr>
+            <w:t>6</w:t>
+          </w:r>
+          <w:r>
+            <w:rPr>
+              <w:rFonts w:hint="eastAsia" w:ascii="Microsoft JhengHei" w:hAnsi="Microsoft JhengHei" w:eastAsia="Microsoft JhengHei" w:cs="Microsoft JhengHei"/>
               <w:sz w:val="24"/>
               <w:szCs w:val="24"/>
             </w:rPr>
@@ -2399,112 +2862,250 @@
           </w:r>
           <w:r>
             <w:rPr>
-              <w:rFonts w:ascii="Times New Roman" w:hAnsi="Times New Roman" w:eastAsia="Times New Roman" w:cs="Times New Roman"/>
-              <w:sz w:val="24"/>
-              <w:szCs w:val="24"/>
-            </w:rPr>
-            <w:t>3</w:t>
+              <w:rFonts w:hint="eastAsia" w:ascii="Microsoft JhengHei" w:hAnsi="Microsoft JhengHei" w:eastAsia="Microsoft JhengHei" w:cs="Microsoft JhengHei"/>
+              <w:sz w:val="24"/>
+              <w:szCs w:val="24"/>
+            </w:rPr>
+            <w:fldChar w:fldCharType="end"/>
           </w:r>
         </w:p>
         <w:p>
           <w:pPr>
+            <w:pStyle w:val="14"/>
             <w:tabs>
-              <w:tab w:val="right" w:leader="dot" w:pos="8495"/>
+              <w:tab w:val="right" w:leader="dot" w:pos="8497"/>
             </w:tabs>
-            <w:spacing w:before="71" w:line="219" w:lineRule="auto"/>
-            <w:ind w:left="1"/>
+            <w:rPr>
+              <w:rFonts w:hint="eastAsia" w:ascii="Microsoft JhengHei" w:hAnsi="Microsoft JhengHei" w:eastAsia="Microsoft JhengHei" w:cs="Microsoft JhengHei"/>
+              <w:sz w:val="24"/>
+              <w:szCs w:val="24"/>
+            </w:rPr>
+          </w:pPr>
+          <w:r>
+            <w:rPr>
+              <w:rFonts w:hint="eastAsia" w:ascii="Microsoft JhengHei" w:hAnsi="Microsoft JhengHei" w:eastAsia="Microsoft JhengHei" w:cs="Microsoft JhengHei"/>
+              <w:sz w:val="24"/>
+              <w:szCs w:val="24"/>
+            </w:rPr>
+            <w:fldChar w:fldCharType="begin"/>
+          </w:r>
+          <w:r>
+            <w:rPr>
+              <w:rFonts w:hint="eastAsia" w:ascii="Microsoft JhengHei" w:hAnsi="Microsoft JhengHei" w:eastAsia="Microsoft JhengHei" w:cs="Microsoft JhengHei"/>
+              <w:sz w:val="24"/>
+              <w:szCs w:val="24"/>
+            </w:rPr>
+            <w:instrText xml:space="preserve"> HYPERLINK \l _Toc11863 </w:instrText>
+          </w:r>
+          <w:r>
+            <w:rPr>
+              <w:rFonts w:hint="eastAsia" w:ascii="Microsoft JhengHei" w:hAnsi="Microsoft JhengHei" w:eastAsia="Microsoft JhengHei" w:cs="Microsoft JhengHei"/>
+              <w:sz w:val="24"/>
+              <w:szCs w:val="24"/>
+            </w:rPr>
+            <w:fldChar w:fldCharType="separate"/>
+          </w:r>
+          <w:r>
+            <w:rPr>
+              <w:rFonts w:hint="eastAsia" w:ascii="Microsoft JhengHei" w:hAnsi="Microsoft JhengHei" w:eastAsia="Microsoft JhengHei" w:cs="Microsoft JhengHei"/>
+              <w:sz w:val="24"/>
+              <w:szCs w:val="24"/>
+            </w:rPr>
+            <w:t>7. 相关文档</w:t>
+          </w:r>
+          <w:r>
+            <w:rPr>
+              <w:rFonts w:hint="eastAsia" w:ascii="Microsoft JhengHei" w:hAnsi="Microsoft JhengHei" w:eastAsia="Microsoft JhengHei" w:cs="Microsoft JhengHei"/>
+              <w:sz w:val="24"/>
+              <w:szCs w:val="24"/>
+            </w:rPr>
+            <w:tab/>
+          </w:r>
+          <w:r>
+            <w:rPr>
+              <w:rFonts w:hint="eastAsia" w:ascii="Microsoft JhengHei" w:hAnsi="Microsoft JhengHei" w:eastAsia="Microsoft JhengHei" w:cs="Microsoft JhengHei"/>
+              <w:sz w:val="24"/>
+              <w:szCs w:val="24"/>
+            </w:rPr>
+            <w:fldChar w:fldCharType="begin"/>
+          </w:r>
+          <w:r>
+            <w:rPr>
+              <w:rFonts w:hint="eastAsia" w:ascii="Microsoft JhengHei" w:hAnsi="Microsoft JhengHei" w:eastAsia="Microsoft JhengHei" w:cs="Microsoft JhengHei"/>
+              <w:sz w:val="24"/>
+              <w:szCs w:val="24"/>
+            </w:rPr>
+            <w:instrText xml:space="preserve"> PAGEREF _Toc11863 \h </w:instrText>
+          </w:r>
+          <w:r>
+            <w:rPr>
+              <w:rFonts w:hint="eastAsia" w:ascii="Microsoft JhengHei" w:hAnsi="Microsoft JhengHei" w:eastAsia="Microsoft JhengHei" w:cs="Microsoft JhengHei"/>
+              <w:sz w:val="24"/>
+              <w:szCs w:val="24"/>
+            </w:rPr>
+            <w:fldChar w:fldCharType="separate"/>
+          </w:r>
+          <w:r>
+            <w:rPr>
+              <w:rFonts w:hint="eastAsia" w:ascii="Microsoft JhengHei" w:hAnsi="Microsoft JhengHei" w:eastAsia="Microsoft JhengHei" w:cs="Microsoft JhengHei"/>
+              <w:sz w:val="24"/>
+              <w:szCs w:val="24"/>
+            </w:rPr>
+            <w:t>6</w:t>
+          </w:r>
+          <w:r>
+            <w:rPr>
+              <w:rFonts w:hint="eastAsia" w:ascii="Microsoft JhengHei" w:hAnsi="Microsoft JhengHei" w:eastAsia="Microsoft JhengHei" w:cs="Microsoft JhengHei"/>
+              <w:sz w:val="24"/>
+              <w:szCs w:val="24"/>
+            </w:rPr>
+            <w:fldChar w:fldCharType="end"/>
+          </w:r>
+          <w:r>
+            <w:rPr>
+              <w:rFonts w:hint="eastAsia" w:ascii="Microsoft JhengHei" w:hAnsi="Microsoft JhengHei" w:eastAsia="Microsoft JhengHei" w:cs="Microsoft JhengHei"/>
+              <w:sz w:val="24"/>
+              <w:szCs w:val="24"/>
+            </w:rPr>
+            <w:fldChar w:fldCharType="end"/>
+          </w:r>
+        </w:p>
+        <w:p>
+          <w:pPr>
+            <w:pStyle w:val="14"/>
+            <w:tabs>
+              <w:tab w:val="right" w:leader="dot" w:pos="8497"/>
+            </w:tabs>
+          </w:pPr>
+          <w:r>
+            <w:rPr>
+              <w:rFonts w:hint="eastAsia" w:ascii="Microsoft JhengHei" w:hAnsi="Microsoft JhengHei" w:eastAsia="Microsoft JhengHei" w:cs="Microsoft JhengHei"/>
+              <w:sz w:val="24"/>
+              <w:szCs w:val="24"/>
+            </w:rPr>
+            <w:fldChar w:fldCharType="begin"/>
+          </w:r>
+          <w:r>
+            <w:rPr>
+              <w:rFonts w:hint="eastAsia" w:ascii="Microsoft JhengHei" w:hAnsi="Microsoft JhengHei" w:eastAsia="Microsoft JhengHei" w:cs="Microsoft JhengHei"/>
+              <w:sz w:val="24"/>
+              <w:szCs w:val="24"/>
+            </w:rPr>
+            <w:instrText xml:space="preserve"> HYPERLINK \l _Toc22625 </w:instrText>
+          </w:r>
+          <w:r>
+            <w:rPr>
+              <w:rFonts w:hint="eastAsia" w:ascii="Microsoft JhengHei" w:hAnsi="Microsoft JhengHei" w:eastAsia="Microsoft JhengHei" w:cs="Microsoft JhengHei"/>
+              <w:sz w:val="24"/>
+              <w:szCs w:val="24"/>
+            </w:rPr>
+            <w:fldChar w:fldCharType="separate"/>
+          </w:r>
+          <w:r>
+            <w:rPr>
+              <w:rFonts w:hint="eastAsia" w:ascii="Microsoft JhengHei" w:hAnsi="Microsoft JhengHei" w:eastAsia="Microsoft JhengHei" w:cs="Microsoft JhengHei"/>
+              <w:bCs/>
+              <w:spacing w:val="-19"/>
+              <w:sz w:val="24"/>
+              <w:szCs w:val="24"/>
+            </w:rPr>
+            <w:t>附</w:t>
+          </w:r>
+          <w:r>
+            <w:rPr>
+              <w:rFonts w:hint="eastAsia" w:ascii="Microsoft JhengHei" w:hAnsi="Microsoft JhengHei" w:eastAsia="Microsoft JhengHei" w:cs="Microsoft JhengHei"/>
+              <w:spacing w:val="10"/>
+              <w:sz w:val="24"/>
+              <w:szCs w:val="24"/>
+            </w:rPr>
+            <w:t xml:space="preserve">  </w:t>
+          </w:r>
+          <w:r>
+            <w:rPr>
+              <w:rFonts w:hint="eastAsia" w:ascii="Microsoft JhengHei" w:hAnsi="Microsoft JhengHei" w:eastAsia="Microsoft JhengHei" w:cs="Microsoft JhengHei"/>
+              <w:bCs/>
+              <w:spacing w:val="-19"/>
+              <w:sz w:val="24"/>
+              <w:szCs w:val="24"/>
+            </w:rPr>
+            <w:t>则</w:t>
+          </w:r>
+          <w:r>
+            <w:rPr>
+              <w:rFonts w:hint="eastAsia" w:ascii="Microsoft JhengHei" w:hAnsi="Microsoft JhengHei" w:eastAsia="Microsoft JhengHei" w:cs="Microsoft JhengHei"/>
+              <w:sz w:val="24"/>
+              <w:szCs w:val="24"/>
+            </w:rPr>
+            <w:tab/>
+          </w:r>
+          <w:r>
+            <w:rPr>
+              <w:rFonts w:hint="eastAsia" w:ascii="Microsoft JhengHei" w:hAnsi="Microsoft JhengHei" w:eastAsia="Microsoft JhengHei" w:cs="Microsoft JhengHei"/>
+              <w:sz w:val="24"/>
+              <w:szCs w:val="24"/>
+            </w:rPr>
+            <w:fldChar w:fldCharType="begin"/>
+          </w:r>
+          <w:r>
+            <w:rPr>
+              <w:rFonts w:hint="eastAsia" w:ascii="Microsoft JhengHei" w:hAnsi="Microsoft JhengHei" w:eastAsia="Microsoft JhengHei" w:cs="Microsoft JhengHei"/>
+              <w:sz w:val="24"/>
+              <w:szCs w:val="24"/>
+            </w:rPr>
+            <w:instrText xml:space="preserve"> PAGEREF _Toc22625 \h </w:instrText>
+          </w:r>
+          <w:r>
+            <w:rPr>
+              <w:rFonts w:hint="eastAsia" w:ascii="Microsoft JhengHei" w:hAnsi="Microsoft JhengHei" w:eastAsia="Microsoft JhengHei" w:cs="Microsoft JhengHei"/>
+              <w:sz w:val="24"/>
+              <w:szCs w:val="24"/>
+            </w:rPr>
+            <w:fldChar w:fldCharType="separate"/>
+          </w:r>
+          <w:r>
+            <w:rPr>
+              <w:rFonts w:hint="eastAsia" w:ascii="Microsoft JhengHei" w:hAnsi="Microsoft JhengHei" w:eastAsia="Microsoft JhengHei" w:cs="Microsoft JhengHei"/>
+              <w:sz w:val="24"/>
+              <w:szCs w:val="24"/>
+            </w:rPr>
+            <w:t>6</w:t>
+          </w:r>
+          <w:r>
+            <w:rPr>
+              <w:rFonts w:hint="eastAsia" w:ascii="Microsoft JhengHei" w:hAnsi="Microsoft JhengHei" w:eastAsia="Microsoft JhengHei" w:cs="Microsoft JhengHei"/>
+              <w:sz w:val="24"/>
+              <w:szCs w:val="24"/>
+            </w:rPr>
+            <w:fldChar w:fldCharType="end"/>
+          </w:r>
+          <w:r>
+            <w:rPr>
+              <w:rFonts w:hint="eastAsia" w:ascii="Microsoft JhengHei" w:hAnsi="Microsoft JhengHei" w:eastAsia="Microsoft JhengHei" w:cs="Microsoft JhengHei"/>
+              <w:sz w:val="24"/>
+              <w:szCs w:val="24"/>
+            </w:rPr>
+            <w:fldChar w:fldCharType="end"/>
+          </w:r>
+        </w:p>
+        <w:p>
+          <w:pPr>
+            <w:spacing w:line="219" w:lineRule="auto"/>
             <w:rPr>
               <w:rFonts w:ascii="Times New Roman" w:hAnsi="Times New Roman" w:eastAsia="Times New Roman" w:cs="Times New Roman"/>
-              <w:sz w:val="24"/>
-              <w:szCs w:val="24"/>
+              <w:snapToGrid w:val="0"/>
+              <w:color w:val="000000"/>
+              <w:kern w:val="0"/>
+              <w:sz w:val="21"/>
+              <w:szCs w:val="24"/>
+              <w:lang w:val="en-US" w:eastAsia="en-US" w:bidi="ar-SA"/>
             </w:rPr>
           </w:pPr>
           <w:r>
-            <w:fldChar w:fldCharType="begin"/>
-          </w:r>
-          <w:r>
-            <w:instrText xml:space="preserve"> HYPERLINK \l "bookmark17" </w:instrText>
-          </w:r>
-          <w:r>
-            <w:fldChar w:fldCharType="separate"/>
-          </w:r>
-          <w:r>
-            <w:rPr>
-              <w:rFonts w:ascii="宋体" w:hAnsi="宋体" w:eastAsia="宋体" w:cs="宋体"/>
-              <w:spacing w:val="-14"/>
-              <w:sz w:val="24"/>
-              <w:szCs w:val="24"/>
-            </w:rPr>
-            <w:t>8.</w:t>
-          </w:r>
-          <w:r>
-            <w:rPr>
-              <w:rFonts w:ascii="宋体" w:hAnsi="宋体" w:eastAsia="宋体" w:cs="宋体"/>
-              <w:spacing w:val="30"/>
-              <w:sz w:val="24"/>
-              <w:szCs w:val="24"/>
-            </w:rPr>
-            <w:t xml:space="preserve"> </w:t>
-          </w:r>
-          <w:r>
-            <w:rPr>
-              <w:rFonts w:ascii="宋体" w:hAnsi="宋体" w:eastAsia="宋体" w:cs="宋体"/>
-              <w:spacing w:val="-14"/>
-              <w:sz w:val="24"/>
-              <w:szCs w:val="24"/>
-            </w:rPr>
-            <w:t>附</w:t>
-          </w:r>
-          <w:r>
-            <w:rPr>
-              <w:rFonts w:ascii="宋体" w:hAnsi="宋体" w:eastAsia="宋体" w:cs="宋体"/>
-              <w:spacing w:val="7"/>
-              <w:sz w:val="24"/>
-              <w:szCs w:val="24"/>
-            </w:rPr>
-            <w:t xml:space="preserve">  </w:t>
-          </w:r>
-          <w:r>
-            <w:rPr>
-              <w:rFonts w:ascii="宋体" w:hAnsi="宋体" w:eastAsia="宋体" w:cs="宋体"/>
-              <w:spacing w:val="-14"/>
-              <w:sz w:val="24"/>
-              <w:szCs w:val="24"/>
-            </w:rPr>
-            <w:t>则</w:t>
-          </w:r>
-          <w:r>
-            <w:rPr>
-              <w:rFonts w:ascii="宋体" w:hAnsi="宋体" w:eastAsia="宋体" w:cs="宋体"/>
-              <w:spacing w:val="-59"/>
-              <w:sz w:val="24"/>
-              <w:szCs w:val="24"/>
-            </w:rPr>
-            <w:t xml:space="preserve"> </w:t>
-          </w:r>
-          <w:r>
-            <w:rPr>
-              <w:rFonts w:ascii="宋体" w:hAnsi="宋体" w:eastAsia="宋体" w:cs="宋体"/>
-              <w:sz w:val="24"/>
-              <w:szCs w:val="24"/>
-            </w:rPr>
-            <w:tab/>
-          </w:r>
-          <w:r>
-            <w:rPr>
-              <w:rFonts w:ascii="宋体" w:hAnsi="宋体" w:eastAsia="宋体" w:cs="宋体"/>
-              <w:sz w:val="24"/>
+            <w:rPr>
+              <w:rFonts w:ascii="Times New Roman" w:hAnsi="Times New Roman" w:eastAsia="Times New Roman" w:cs="Times New Roman"/>
               <w:szCs w:val="24"/>
             </w:rPr>
             <w:fldChar w:fldCharType="end"/>
-          </w:r>
-          <w:r>
-            <w:rPr>
-              <w:rFonts w:ascii="Times New Roman" w:hAnsi="Times New Roman" w:eastAsia="Times New Roman" w:cs="Times New Roman"/>
-              <w:sz w:val="24"/>
-              <w:szCs w:val="24"/>
-            </w:rPr>
-            <w:t>3</w:t>
           </w:r>
         </w:p>
       </w:sdtContent>
@@ -2514,8 +3115,12 @@
         <w:spacing w:line="219" w:lineRule="auto"/>
         <w:rPr>
           <w:rFonts w:ascii="Times New Roman" w:hAnsi="Times New Roman" w:eastAsia="Times New Roman" w:cs="Times New Roman"/>
-          <w:sz w:val="24"/>
-          <w:szCs w:val="24"/>
+          <w:snapToGrid w:val="0"/>
+          <w:color w:val="000000"/>
+          <w:kern w:val="0"/>
+          <w:sz w:val="21"/>
+          <w:szCs w:val="24"/>
+          <w:lang w:val="en-US" w:eastAsia="en-US" w:bidi="ar-SA"/>
         </w:rPr>
         <w:sectPr>
           <w:pgSz w:w="11906" w:h="16839"/>
@@ -2529,6 +3134,7 @@
         <w:pStyle w:val="20"/>
         <w:bidi w:val="0"/>
       </w:pPr>
+      <w:bookmarkStart w:id="2" w:name="_Toc4032"/>
       <w:r>
         <w:rPr>
           <w:rFonts w:hint="eastAsia"/>
@@ -2536,6 +3142,7 @@
         </w:rPr>
         <w:t>目的</w:t>
       </w:r>
+      <w:bookmarkEnd w:id="2"/>
     </w:p>
     <w:p>
       <w:pPr>
@@ -2576,11 +3183,11 @@
         <w:pStyle w:val="20"/>
         <w:bidi w:val="0"/>
       </w:pPr>
-      <w:bookmarkStart w:id="1" w:name="bookmark3"/>
-      <w:bookmarkEnd w:id="1"/>
+      <w:bookmarkStart w:id="3" w:name="_Toc31015"/>
       <w:r>
         <w:t>适用范围</w:t>
       </w:r>
+      <w:bookmarkEnd w:id="3"/>
     </w:p>
     <w:p>
       <w:pPr>
@@ -2622,11 +3229,11 @@
         <w:pStyle w:val="20"/>
         <w:bidi w:val="0"/>
       </w:pPr>
-      <w:bookmarkStart w:id="2" w:name="bookmark4"/>
-      <w:bookmarkEnd w:id="2"/>
+      <w:bookmarkStart w:id="4" w:name="_Toc3629"/>
       <w:r>
         <w:t>引用文件</w:t>
       </w:r>
+      <w:bookmarkEnd w:id="4"/>
     </w:p>
     <w:p>
       <w:pPr>
@@ -2869,11 +3476,11 @@
         <w:pStyle w:val="20"/>
         <w:bidi w:val="0"/>
       </w:pPr>
-      <w:bookmarkStart w:id="3" w:name="bookmark5"/>
-      <w:bookmarkEnd w:id="3"/>
+      <w:bookmarkStart w:id="5" w:name="_Toc13917"/>
       <w:r>
         <w:t>术语与定义</w:t>
       </w:r>
+      <w:bookmarkEnd w:id="5"/>
     </w:p>
     <w:p>
       <w:pPr>
@@ -2899,11 +3506,11 @@
         <w:pStyle w:val="20"/>
         <w:bidi w:val="0"/>
       </w:pPr>
-      <w:bookmarkStart w:id="4" w:name="bookmark6"/>
-      <w:bookmarkEnd w:id="4"/>
+      <w:bookmarkStart w:id="6" w:name="_Toc14134"/>
       <w:r>
         <w:t>角色与职责</w:t>
       </w:r>
+      <w:bookmarkEnd w:id="6"/>
     </w:p>
     <w:p>
       <w:pPr>
@@ -3350,24 +3957,24 @@
         <w:pStyle w:val="20"/>
         <w:bidi w:val="0"/>
       </w:pPr>
-      <w:bookmarkStart w:id="5" w:name="bookmark7"/>
-      <w:bookmarkEnd w:id="5"/>
-      <w:bookmarkStart w:id="6" w:name="bookmark8"/>
-      <w:bookmarkEnd w:id="6"/>
+      <w:bookmarkStart w:id="7" w:name="_Toc31453"/>
       <w:r>
         <w:t>程序</w:t>
       </w:r>
+      <w:bookmarkEnd w:id="7"/>
     </w:p>
     <w:p>
       <w:pPr>
         <w:pStyle w:val="3"/>
         <w:bidi w:val="0"/>
       </w:pPr>
-      <w:bookmarkStart w:id="7" w:name="bookmark18"/>
-      <w:bookmarkEnd w:id="7"/>
+      <w:bookmarkStart w:id="8" w:name="bookmark18"/>
+      <w:bookmarkEnd w:id="8"/>
+      <w:bookmarkStart w:id="9" w:name="_Toc1537"/>
       <w:r>
         <w:t>客户满意度调查的项目</w:t>
       </w:r>
+      <w:bookmarkEnd w:id="9"/>
     </w:p>
     <w:p>
       <w:pPr>
@@ -3514,11 +4121,11 @@
         <w:pStyle w:val="3"/>
         <w:bidi w:val="0"/>
       </w:pPr>
-      <w:bookmarkStart w:id="8" w:name="bookmark9"/>
-      <w:bookmarkEnd w:id="8"/>
+      <w:bookmarkStart w:id="10" w:name="_Toc10298"/>
       <w:r>
         <w:t>客户满意度调查的信息来源</w:t>
       </w:r>
+      <w:bookmarkEnd w:id="10"/>
     </w:p>
     <w:p>
       <w:pPr>
@@ -3657,16 +4264,7 @@
           <w:sz w:val="24"/>
           <w:szCs w:val="24"/>
         </w:rPr>
-        <w:t>4. 质量中心每年进行一次公司级客户满意度调查，调查对象为一年内有订单往来的客户，但如果客户对调查时间间隔有特别要求，将按客户要求进行</w:t>
-      </w:r>
-      <w:r>
-        <w:rPr>
-          <w:rFonts w:ascii="宋体" w:hAnsi="宋体" w:eastAsia="宋体" w:cs="宋体"/>
-          <w:spacing w:val="-2"/>
-          <w:sz w:val="24"/>
-          <w:szCs w:val="24"/>
-        </w:rPr>
-        <w:t>定期调查，如客户未作要求则按一年为调查间隔。</w:t>
+        <w:t>4. 质量中心每年进行一次公司级客户满意度调查，调查对象为一年内有订单往来的客户，但如果客户对调查时间间隔有特别要求，将按客户要求进行定期调查，如客户未作要求则按一年为调查间隔。</w:t>
       </w:r>
     </w:p>
     <w:p>
@@ -3701,16 +4299,7 @@
           <w:sz w:val="24"/>
           <w:szCs w:val="24"/>
         </w:rPr>
-        <w:t xml:space="preserve">5. </w:t>
-      </w:r>
-      <w:r>
-        <w:rPr>
-          <w:rFonts w:ascii="宋体" w:hAnsi="宋体" w:eastAsia="宋体" w:cs="宋体"/>
-          <w:spacing w:val="-2"/>
-          <w:sz w:val="24"/>
-          <w:szCs w:val="24"/>
-        </w:rPr>
-        <w:t>客户意见调查的方式可以是：传真问卷表、电话访问、面谈、走访等。</w:t>
+        <w:t>5. 客户意见调查的方式可以是：传真问卷表、电话访问、面谈、走访等。</w:t>
       </w:r>
     </w:p>
     <w:p>
@@ -3718,24 +4307,24 @@
         <w:pStyle w:val="21"/>
         <w:bidi w:val="0"/>
       </w:pPr>
-      <w:bookmarkStart w:id="9" w:name="bookmark11"/>
-      <w:bookmarkEnd w:id="9"/>
-      <w:bookmarkStart w:id="10" w:name="bookmark10"/>
-      <w:bookmarkEnd w:id="10"/>
+      <w:bookmarkStart w:id="11" w:name="_Toc25806"/>
       <w:r>
         <w:t>调查过程</w:t>
       </w:r>
+      <w:bookmarkEnd w:id="11"/>
     </w:p>
     <w:p>
       <w:pPr>
         <w:pStyle w:val="22"/>
         <w:bidi w:val="0"/>
       </w:pPr>
-      <w:bookmarkStart w:id="11" w:name="bookmark19"/>
-      <w:bookmarkEnd w:id="11"/>
+      <w:bookmarkStart w:id="12" w:name="bookmark19"/>
+      <w:bookmarkEnd w:id="12"/>
+      <w:bookmarkStart w:id="13" w:name="_Toc15048"/>
       <w:r>
         <w:t>客户满意度调查</w:t>
       </w:r>
+      <w:bookmarkEnd w:id="13"/>
     </w:p>
     <w:p>
       <w:pPr>
@@ -3769,25 +4358,7 @@
           <w:sz w:val="24"/>
           <w:szCs w:val="24"/>
         </w:rPr>
-        <w:t>1. 质量中心每年进行一次客户满意度调查，调查对象为一年内有</w:t>
-      </w:r>
-      <w:r>
-        <w:rPr>
-          <w:rFonts w:ascii="宋体" w:hAnsi="宋体" w:eastAsia="宋体" w:cs="宋体"/>
-          <w:spacing w:val="-2"/>
-          <w:sz w:val="24"/>
-          <w:szCs w:val="24"/>
-        </w:rPr>
-        <w:t>订单往来的客户，但如果客户对调查时间间隔有特别要求，质量中心将按客户要求进</w:t>
-      </w:r>
-      <w:r>
-        <w:rPr>
-          <w:rFonts w:ascii="宋体" w:hAnsi="宋体" w:eastAsia="宋体" w:cs="宋体"/>
-          <w:spacing w:val="-2"/>
-          <w:sz w:val="24"/>
-          <w:szCs w:val="24"/>
-        </w:rPr>
-        <w:t>行定期调查，如客户无作要求则按一年为调查间隔。</w:t>
+        <w:t>1. 质量中心每年进行一次客户满意度调查，调查对象为一年内有订单往来的客户，但如果客户对调查时间间隔有特别要求，质量中心将按客户要求进行定期调查，如客户无作要求则按一年为调查间隔。</w:t>
       </w:r>
     </w:p>
     <w:p>
@@ -3822,16 +4393,7 @@
           <w:sz w:val="24"/>
           <w:szCs w:val="24"/>
         </w:rPr>
-        <w:t xml:space="preserve">2. </w:t>
-      </w:r>
-      <w:r>
-        <w:rPr>
-          <w:rFonts w:ascii="宋体" w:hAnsi="宋体" w:eastAsia="宋体" w:cs="宋体"/>
-          <w:spacing w:val="-2"/>
-          <w:sz w:val="24"/>
-          <w:szCs w:val="24"/>
-        </w:rPr>
-        <w:t>客户意见调查的方式可以是：传真问卷表、电话访问、面谈、走访等。</w:t>
+        <w:t>2. 客户意见调查的方式可以是：传真问卷表、电话访问、面谈、走访等。</w:t>
       </w:r>
     </w:p>
     <w:p>
@@ -3839,11 +4401,11 @@
         <w:pStyle w:val="22"/>
         <w:bidi w:val="0"/>
       </w:pPr>
-      <w:bookmarkStart w:id="12" w:name="bookmark12"/>
-      <w:bookmarkEnd w:id="12"/>
+      <w:bookmarkStart w:id="14" w:name="_Toc30060"/>
       <w:r>
         <w:t>客户满意度调查项目</w:t>
       </w:r>
+      <w:bookmarkEnd w:id="14"/>
     </w:p>
     <w:p>
       <w:pPr>
@@ -3901,11 +4463,11 @@
         <w:pStyle w:val="22"/>
         <w:bidi w:val="0"/>
       </w:pPr>
-      <w:bookmarkStart w:id="13" w:name="bookmark13"/>
-      <w:bookmarkEnd w:id="13"/>
+      <w:bookmarkStart w:id="15" w:name="_Toc12471"/>
       <w:r>
         <w:t>客户满意度每项分数</w:t>
       </w:r>
+      <w:bookmarkEnd w:id="15"/>
     </w:p>
     <w:p>
       <w:pPr>
@@ -3939,43 +4501,7 @@
           <w:sz w:val="24"/>
           <w:szCs w:val="24"/>
         </w:rPr>
-        <w:t xml:space="preserve">很满意(10 </w:t>
-      </w:r>
-      <w:r>
-        <w:rPr>
-          <w:rFonts w:ascii="宋体" w:hAnsi="宋体" w:eastAsia="宋体" w:cs="宋体"/>
-          <w:spacing w:val="-2"/>
-          <w:sz w:val="24"/>
-          <w:szCs w:val="24"/>
-        </w:rPr>
-        <w:t xml:space="preserve">分)  满意(8 </w:t>
-      </w:r>
-      <w:r>
-        <w:rPr>
-          <w:rFonts w:ascii="宋体" w:hAnsi="宋体" w:eastAsia="宋体" w:cs="宋体"/>
-          <w:spacing w:val="-2"/>
-          <w:sz w:val="24"/>
-          <w:szCs w:val="24"/>
-        </w:rPr>
-        <w:t xml:space="preserve">分)  基本满意(5 </w:t>
-      </w:r>
-      <w:r>
-        <w:rPr>
-          <w:rFonts w:ascii="宋体" w:hAnsi="宋体" w:eastAsia="宋体" w:cs="宋体"/>
-          <w:spacing w:val="-2"/>
-          <w:sz w:val="24"/>
-          <w:szCs w:val="24"/>
-        </w:rPr>
-        <w:t xml:space="preserve">分)  不满意(0 </w:t>
-      </w:r>
-      <w:r>
-        <w:rPr>
-          <w:rFonts w:ascii="宋体" w:hAnsi="宋体" w:eastAsia="宋体" w:cs="宋体"/>
-          <w:spacing w:val="-2"/>
-          <w:sz w:val="24"/>
-          <w:szCs w:val="24"/>
-        </w:rPr>
-        <w:t>分)；</w:t>
+        <w:t>很满意(10 分)  满意(8 分)  基本满意(5 分)  不满意(0 分)；</w:t>
       </w:r>
     </w:p>
     <w:p>
@@ -4391,13 +4917,13 @@
         <w:pStyle w:val="22"/>
         <w:bidi w:val="0"/>
       </w:pPr>
-      <w:bookmarkStart w:id="14" w:name="bookmark1"/>
-      <w:bookmarkEnd w:id="14"/>
-      <w:bookmarkStart w:id="15" w:name="bookmark14"/>
-      <w:bookmarkEnd w:id="15"/>
+      <w:bookmarkStart w:id="16" w:name="bookmark1"/>
+      <w:bookmarkEnd w:id="16"/>
+      <w:bookmarkStart w:id="17" w:name="_Toc6756"/>
       <w:r>
         <w:t>统计满意度得分</w:t>
       </w:r>
+      <w:bookmarkEnd w:id="17"/>
     </w:p>
     <w:p>
       <w:pPr>
@@ -4439,13 +4965,13 @@
         <w:pStyle w:val="22"/>
         <w:bidi w:val="0"/>
       </w:pPr>
-      <w:bookmarkStart w:id="16" w:name="bookmark15"/>
-      <w:bookmarkEnd w:id="16"/>
-      <w:bookmarkStart w:id="17" w:name="bookmark1"/>
-      <w:bookmarkEnd w:id="17"/>
+      <w:bookmarkStart w:id="18" w:name="bookmark1"/>
+      <w:bookmarkEnd w:id="18"/>
+      <w:bookmarkStart w:id="19" w:name="_Toc13087"/>
       <w:r>
         <w:t>改进</w:t>
       </w:r>
+      <w:bookmarkEnd w:id="19"/>
     </w:p>
     <w:p>
       <w:pPr>
@@ -4479,16 +5005,7 @@
           <w:sz w:val="24"/>
           <w:szCs w:val="24"/>
         </w:rPr>
-        <w:t xml:space="preserve">1. </w:t>
-      </w:r>
-      <w:r>
-        <w:rPr>
-          <w:rFonts w:ascii="宋体" w:hAnsi="宋体" w:eastAsia="宋体" w:cs="宋体"/>
-          <w:spacing w:val="-2"/>
-          <w:sz w:val="24"/>
-          <w:szCs w:val="24"/>
-        </w:rPr>
-        <w:t>将《顾客满意度调查结果分析报告》发送给相关部门，包含公司领导层、运维服务部领导及相关部门负责人；</w:t>
+        <w:t>1. 将《顾客满意度调查结果分析报告》发送给相关部门，包含公司领导层、运维服务部领导及相关部门负责人；</w:t>
       </w:r>
     </w:p>
     <w:p>
@@ -4601,13 +5118,13 @@
         <w:pStyle w:val="20"/>
         <w:bidi w:val="0"/>
       </w:pPr>
-      <w:bookmarkStart w:id="18" w:name="bookmark1"/>
-      <w:bookmarkEnd w:id="18"/>
-      <w:bookmarkStart w:id="19" w:name="bookmark16"/>
-      <w:bookmarkEnd w:id="19"/>
+      <w:bookmarkStart w:id="20" w:name="bookmark1"/>
+      <w:bookmarkEnd w:id="20"/>
+      <w:bookmarkStart w:id="21" w:name="_Toc11863"/>
       <w:r>
         <w:t>相关文档</w:t>
       </w:r>
+      <w:bookmarkEnd w:id="21"/>
     </w:p>
     <w:p>
       <w:pPr>
@@ -4641,18 +5158,7 @@
           <w:sz w:val="24"/>
           <w:szCs w:val="24"/>
         </w:rPr>
-        <w:t>《客</w:t>
-      </w:r>
-      <w:bookmarkStart w:id="22" w:name="_GoBack"/>
-      <w:bookmarkEnd w:id="22"/>
-      <w:r>
-        <w:rPr>
-          <w:rFonts w:ascii="宋体" w:hAnsi="宋体" w:eastAsia="宋体" w:cs="宋体"/>
-          <w:spacing w:val="-2"/>
-          <w:sz w:val="24"/>
-          <w:szCs w:val="24"/>
-        </w:rPr>
-        <w:t>户满意度调查表》</w:t>
+        <w:t>《客户满意度调查表》</w:t>
       </w:r>
     </w:p>
     <w:p>
@@ -4701,10 +5207,9 @@
           <w:szCs w:val="36"/>
         </w:rPr>
       </w:pPr>
-      <w:bookmarkStart w:id="20" w:name="bookmark17"/>
-      <w:bookmarkEnd w:id="20"/>
-      <w:bookmarkStart w:id="21" w:name="bookmark1"/>
-      <w:bookmarkEnd w:id="21"/>
+      <w:bookmarkStart w:id="22" w:name="bookmark1"/>
+      <w:bookmarkEnd w:id="22"/>
+      <w:bookmarkStart w:id="23" w:name="_Toc22625"/>
       <w:r>
         <w:rPr>
           <w:rFonts w:ascii="宋体" w:hAnsi="宋体" w:eastAsia="宋体" w:cs="宋体"/>
@@ -4736,6 +5241,7 @@
         </w:rPr>
         <w:t>则</w:t>
       </w:r>
+      <w:bookmarkEnd w:id="23"/>
     </w:p>
     <w:p>
       <w:pPr>

</xml_diff>